<commit_message>
doc: maj doc filtres et controles
</commit_message>
<xml_diff>
--- a/doc/Filtres et controle.docx
+++ b/doc/Filtres et controle.docx
@@ -4,12 +4,158 @@
   <w:body>
     <w:p>
       <w:pPr>
-        <w:pStyle w:val="Titre1"/>
-        <w:jc w:val="center"/>
-      </w:pPr>
-      <w:r>
-        <w:t>Filtres et qualité des données insérées en base</w:t>
-      </w:r>
+        <w:pStyle w:val="Heading2"/>
+        <w:rPr>
+          <w:del w:id="0" w:author="Nicolas CUVILLIER" w:date="2021-02-04T10:48:00Z"/>
+        </w:rPr>
+        <w:pPrChange w:id="1" w:author="Nicolas CUVILLIER" w:date="2021-02-04T10:49:00Z">
+          <w:pPr>
+            <w:pStyle w:val="Heading1"/>
+            <w:jc w:val="center"/>
+          </w:pPr>
+        </w:pPrChange>
+      </w:pPr>
+      <w:del w:id="2" w:author="Nicolas CUVILLIER" w:date="2021-02-04T10:48:00Z">
+        <w:r>
+          <w:delText>Filtres et qualité des données insérées en base</w:delText>
+        </w:r>
+      </w:del>
+    </w:p>
+    <w:p>
+      <w:pPr>
+        <w:pStyle w:val="Heading2"/>
+        <w:rPr>
+          <w:ins w:id="3" w:author="Nicolas CUVILLIER" w:date="2021-02-04T10:46:00Z"/>
+        </w:rPr>
+        <w:pPrChange w:id="4" w:author="Nicolas CUVILLIER" w:date="2021-02-04T10:49:00Z">
+          <w:pPr/>
+        </w:pPrChange>
+      </w:pPr>
+      <w:ins w:id="5" w:author="Nicolas CUVILLIER" w:date="2021-02-04T10:46:00Z">
+        <w:r>
+          <w:t>Historique des versions</w:t>
+        </w:r>
+      </w:ins>
+    </w:p>
+    <w:p>
+      <w:pPr>
+        <w:ind w:left="1276" w:hanging="567"/>
+        <w:rPr>
+          <w:ins w:id="6" w:author="Nicolas CUVILLIER" w:date="2021-02-04T10:46:00Z"/>
+        </w:rPr>
+        <w:pPrChange w:id="7" w:author="Nicolas CUVILLIER" w:date="2021-02-04T10:49:00Z">
+          <w:pPr>
+            <w:ind w:left="567" w:hanging="567"/>
+          </w:pPr>
+        </w:pPrChange>
+      </w:pPr>
+      <w:ins w:id="8" w:author="Nicolas CUVILLIER" w:date="2021-02-04T10:49:00Z">
+        <w:r>
+          <w:t>v</w:t>
+        </w:r>
+      </w:ins>
+      <w:ins w:id="9" w:author="Nicolas CUVILLIER" w:date="2021-02-04T10:46:00Z">
+        <w:r>
+          <w:t xml:space="preserve">0.1 : </w:t>
+        </w:r>
+        <w:proofErr w:type="spellStart"/>
+        <w:r>
+          <w:t>Keryl</w:t>
+        </w:r>
+        <w:proofErr w:type="spellEnd"/>
+        <w:r>
+          <w:t xml:space="preserve"> – </w:t>
+        </w:r>
+        <w:proofErr w:type="spellStart"/>
+        <w:r>
+          <w:t>premer</w:t>
+        </w:r>
+        <w:proofErr w:type="spellEnd"/>
+        <w:r>
+          <w:t xml:space="preserve"> </w:t>
+        </w:r>
+        <w:proofErr w:type="spellStart"/>
+        <w:r>
+          <w:t>draft</w:t>
+        </w:r>
+        <w:proofErr w:type="spellEnd"/>
+      </w:ins>
+    </w:p>
+    <w:p>
+      <w:pPr>
+        <w:ind w:left="1276" w:hanging="567"/>
+        <w:rPr>
+          <w:ins w:id="10" w:author="Nicolas CUVILLIER" w:date="2021-02-04T10:48:00Z"/>
+        </w:rPr>
+        <w:pPrChange w:id="11" w:author="Nicolas CUVILLIER" w:date="2021-02-04T10:49:00Z">
+          <w:pPr>
+            <w:ind w:left="567" w:hanging="567"/>
+          </w:pPr>
+        </w:pPrChange>
+      </w:pPr>
+      <w:ins w:id="12" w:author="Nicolas CUVILLIER" w:date="2021-02-04T10:49:00Z">
+        <w:r>
+          <w:t>v</w:t>
+        </w:r>
+      </w:ins>
+      <w:ins w:id="13" w:author="Nicolas CUVILLIER" w:date="2021-02-04T10:46:00Z">
+        <w:r>
+          <w:t xml:space="preserve">0.2 : Nicolas – Proposition de modifications, </w:t>
+        </w:r>
+      </w:ins>
+      <w:ins w:id="14" w:author="Nicolas CUVILLIER" w:date="2021-02-04T10:50:00Z">
+        <w:r>
+          <w:t>à</w:t>
+        </w:r>
+      </w:ins>
+      <w:ins w:id="15" w:author="Nicolas CUVILLIER" w:date="2021-02-04T10:46:00Z">
+        <w:r>
+          <w:t xml:space="preserve"> valider</w:t>
+        </w:r>
+      </w:ins>
+      <w:ins w:id="16" w:author="Nicolas CUVILLIER" w:date="2021-02-04T10:50:00Z">
+        <w:r>
+          <w:t xml:space="preserve"> par </w:t>
+        </w:r>
+        <w:proofErr w:type="spellStart"/>
+        <w:r>
+          <w:t>Keryl</w:t>
+        </w:r>
+      </w:ins>
+      <w:proofErr w:type="spellEnd"/>
+      <w:ins w:id="17" w:author="Nicolas CUVILLIER" w:date="2021-02-04T10:47:00Z">
+        <w:r>
+          <w:t xml:space="preserve">. Ajout des actions </w:t>
+        </w:r>
+      </w:ins>
+      <w:ins w:id="18" w:author="Nicolas CUVILLIER" w:date="2021-02-04T10:50:00Z">
+        <w:r>
+          <w:t>à</w:t>
+        </w:r>
+      </w:ins>
+      <w:ins w:id="19" w:author="Nicolas CUVILLIER" w:date="2021-02-04T10:47:00Z">
+        <w:r>
+          <w:t xml:space="preserve"> effectuer en cas de rejet de contrôle</w:t>
+        </w:r>
+      </w:ins>
+      <w:ins w:id="20" w:author="Nicolas CUVILLIER" w:date="2021-02-04T10:50:00Z">
+        <w:r>
+          <w:t>, et codes qualité</w:t>
+        </w:r>
+      </w:ins>
+      <w:ins w:id="21" w:author="Nicolas CUVILLIER" w:date="2021-02-04T10:47:00Z">
+        <w:r>
+          <w:t>.</w:t>
+        </w:r>
+      </w:ins>
+    </w:p>
+    <w:p>
+      <w:pPr>
+        <w:ind w:left="567" w:hanging="567"/>
+        <w:rPr>
+          <w:ins w:id="22" w:author="Nicolas CUVILLIER" w:date="2021-02-04T10:47:00Z"/>
+        </w:rPr>
+      </w:pPr>
     </w:p>
     <w:p/>
     <w:p>
@@ -37,7 +183,7 @@
     </w:p>
     <w:p>
       <w:pPr>
-        <w:pStyle w:val="Paragraphedeliste"/>
+        <w:pStyle w:val="ListParagraph"/>
         <w:numPr>
           <w:ilvl w:val="0"/>
           <w:numId w:val="9"/>
@@ -57,7 +203,7 @@
     </w:p>
     <w:p>
       <w:pPr>
-        <w:pStyle w:val="Paragraphedeliste"/>
+        <w:pStyle w:val="ListParagraph"/>
         <w:numPr>
           <w:ilvl w:val="0"/>
           <w:numId w:val="9"/>
@@ -77,7 +223,7 @@
     </w:p>
     <w:p>
       <w:pPr>
-        <w:pStyle w:val="Paragraphedeliste"/>
+        <w:pStyle w:val="ListParagraph"/>
         <w:numPr>
           <w:ilvl w:val="0"/>
           <w:numId w:val="9"/>
@@ -112,6 +258,9 @@
     <w:p>
       <w:pPr>
         <w:jc w:val="both"/>
+        <w:rPr>
+          <w:ins w:id="23" w:author="Nicolas CUVILLIER" w:date="2021-02-04T09:40:00Z"/>
+        </w:rPr>
       </w:pPr>
       <w:r>
         <w:t xml:space="preserve">Chacun de ces contrôles qui s’avéreront non conformes devront aboutir </w:t>
@@ -128,88 +277,176 @@
           <w:b/>
           <w:bCs/>
         </w:rPr>
-        <w:t>r une action ciblée en base</w:t>
-      </w:r>
-      <w:r>
-        <w:t xml:space="preserve">. Plus précisément, le mécanisme de </w:t>
-      </w:r>
-      <w:r>
-        <w:t xml:space="preserve">vérification </w:t>
-      </w:r>
-      <w:r>
-        <w:t>devra être précisément défini.</w:t>
-      </w:r>
-      <w:r>
-        <w:t xml:space="preserve"> Dans le cas où une donnée </w:t>
-      </w:r>
-      <w:r>
-        <w:t xml:space="preserve">serait modifiée manuellement ou </w:t>
-      </w:r>
-      <w:r>
-        <w:t>s’avérera non conf</w:t>
-      </w:r>
-      <w:r>
-        <w:t>o</w:t>
-      </w:r>
-      <w:r>
-        <w:t xml:space="preserve">rme suite </w:t>
-      </w:r>
-      <w:r>
-        <w:t>à contrôle</w:t>
-      </w:r>
-      <w:r>
-        <w:t xml:space="preserve">, les </w:t>
-      </w:r>
-      <w:r>
-        <w:rPr>
-          <w:b/>
-          <w:bCs/>
-        </w:rPr>
-        <w:t xml:space="preserve">mécanismes </w:t>
-      </w:r>
-      <w:r>
-        <w:rPr>
-          <w:b/>
-          <w:bCs/>
-        </w:rPr>
-        <w:t xml:space="preserve">d’agrégations </w:t>
-      </w:r>
-      <w:r>
-        <w:rPr>
-          <w:b/>
-          <w:bCs/>
-        </w:rPr>
-        <w:t xml:space="preserve">et de </w:t>
-      </w:r>
-      <w:proofErr w:type="spellStart"/>
-      <w:r>
-        <w:rPr>
-          <w:b/>
-          <w:bCs/>
-        </w:rPr>
-        <w:t>recalculs</w:t>
-      </w:r>
-      <w:proofErr w:type="spellEnd"/>
-      <w:r>
-        <w:t xml:space="preserve"> </w:t>
-      </w:r>
-      <w:r>
-        <w:t>devront être spécifiés.</w:t>
-      </w:r>
-    </w:p>
-    <w:p>
-      <w:r>
-        <w:t>(à compléter)</w:t>
-      </w:r>
-    </w:p>
-    <w:p/>
-    <w:p>
-      <w:pPr>
-        <w:pStyle w:val="Titre2"/>
+        <w:t>r une action ciblée</w:t>
+      </w:r>
+      <w:ins w:id="24" w:author="Nicolas CUVILLIER" w:date="2021-02-04T10:03:00Z">
+        <w:r>
+          <w:rPr>
+            <w:b/>
+            <w:bCs/>
+          </w:rPr>
+          <w:t xml:space="preserve">, ainsi que </w:t>
+        </w:r>
+        <w:r>
+          <w:rPr>
+            <w:b/>
+            <w:bCs/>
+          </w:rPr>
+          <w:t>d</w:t>
+        </w:r>
+        <w:r>
+          <w:rPr>
+            <w:b/>
+            <w:bCs/>
+            <w:rPrChange w:id="25" w:author="Nicolas CUVILLIER" w:date="2021-02-04T10:03:00Z">
+              <w:rPr/>
+            </w:rPrChange>
+          </w:rPr>
+          <w:t>es mécanismes d’agrégations et de calculs des extrêmes</w:t>
+        </w:r>
+      </w:ins>
+      <w:del w:id="26" w:author="Nicolas CUVILLIER" w:date="2021-02-04T10:03:00Z">
+        <w:r>
+          <w:rPr>
+            <w:b/>
+            <w:bCs/>
+          </w:rPr>
+          <w:delText xml:space="preserve"> en base</w:delText>
+        </w:r>
+      </w:del>
+      <w:r>
+        <w:t xml:space="preserve">. </w:t>
+      </w:r>
+      <w:ins w:id="27" w:author="Nicolas CUVILLIER" w:date="2021-02-04T09:40:00Z">
+        <w:r>
+          <w:t xml:space="preserve">Les actions </w:t>
+        </w:r>
+      </w:ins>
+      <w:ins w:id="28" w:author="Nicolas CUVILLIER" w:date="2021-02-04T10:03:00Z">
+        <w:r>
+          <w:t>à</w:t>
+        </w:r>
+      </w:ins>
+      <w:ins w:id="29" w:author="Nicolas CUVILLIER" w:date="2021-02-04T09:40:00Z">
+        <w:r>
+          <w:t xml:space="preserve"> effectuer so</w:t>
+        </w:r>
+      </w:ins>
+      <w:ins w:id="30" w:author="Nicolas CUVILLIER" w:date="2021-02-04T09:41:00Z">
+        <w:r>
+          <w:t>nt décrits en fin de document</w:t>
+        </w:r>
+      </w:ins>
+      <w:ins w:id="31" w:author="Nicolas CUVILLIER" w:date="2021-02-04T10:03:00Z">
+        <w:r>
+          <w:t xml:space="preserve">, un fois l’ensemble des </w:t>
+        </w:r>
+        <w:proofErr w:type="spellStart"/>
+        <w:r>
+          <w:t>controles</w:t>
+        </w:r>
+        <w:proofErr w:type="spellEnd"/>
+        <w:r>
+          <w:t xml:space="preserve"> décrits</w:t>
+        </w:r>
+      </w:ins>
+      <w:ins w:id="32" w:author="Nicolas CUVILLIER" w:date="2021-02-04T09:41:00Z">
+        <w:r>
+          <w:t>.</w:t>
+        </w:r>
+      </w:ins>
+    </w:p>
+    <w:p>
+      <w:pPr>
+        <w:jc w:val="both"/>
+        <w:rPr>
+          <w:del w:id="33" w:author="Nicolas CUVILLIER" w:date="2021-02-04T09:41:00Z"/>
+        </w:rPr>
+      </w:pPr>
+      <w:del w:id="34" w:author="Nicolas CUVILLIER" w:date="2021-02-04T09:41:00Z">
+        <w:r>
+          <w:delText xml:space="preserve">Plus précisément, le mécanisme de </w:delText>
+        </w:r>
+        <w:r>
+          <w:delText xml:space="preserve">vérification </w:delText>
+        </w:r>
+        <w:r>
+          <w:delText>devra être précisément défini.</w:delText>
+        </w:r>
+        <w:r>
+          <w:delText xml:space="preserve"> Dans le cas où une donnée </w:delText>
+        </w:r>
+        <w:r>
+          <w:delText xml:space="preserve">serait modifiée manuellement ou </w:delText>
+        </w:r>
+        <w:r>
+          <w:delText>s’avérera non conf</w:delText>
+        </w:r>
+        <w:r>
+          <w:delText>o</w:delText>
+        </w:r>
+        <w:r>
+          <w:delText xml:space="preserve">rme suite </w:delText>
+        </w:r>
+        <w:r>
+          <w:delText>à contrôle</w:delText>
+        </w:r>
+        <w:r>
+          <w:delText xml:space="preserve">, les </w:delText>
+        </w:r>
+        <w:r>
+          <w:rPr>
+            <w:b/>
+            <w:bCs/>
+          </w:rPr>
+          <w:delText xml:space="preserve">mécanismes </w:delText>
+        </w:r>
+        <w:r>
+          <w:rPr>
+            <w:b/>
+            <w:bCs/>
+          </w:rPr>
+          <w:delText xml:space="preserve">d’agrégations </w:delText>
+        </w:r>
+        <w:r>
+          <w:rPr>
+            <w:b/>
+            <w:bCs/>
+          </w:rPr>
+          <w:delText>et de recalculs</w:delText>
+        </w:r>
+        <w:r>
+          <w:delText xml:space="preserve"> </w:delText>
+        </w:r>
+        <w:r>
+          <w:delText>devront être spécifiés.</w:delText>
+        </w:r>
+      </w:del>
+    </w:p>
+    <w:p>
+      <w:pPr>
+        <w:pStyle w:val="ListParagraph"/>
         <w:numPr>
           <w:ilvl w:val="0"/>
-          <w:numId w:val="2"/>
+          <w:numId w:val="17"/>
         </w:numPr>
+        <w:rPr>
+          <w:del w:id="35" w:author="Nicolas CUVILLIER" w:date="2021-02-04T09:40:00Z"/>
+        </w:rPr>
+        <w:pPrChange w:id="36" w:author="Nicolas CUVILLIER" w:date="2021-02-04T09:34:00Z">
+          <w:pPr/>
+        </w:pPrChange>
+      </w:pPr>
+      <w:del w:id="37" w:author="Nicolas CUVILLIER" w:date="2021-02-04T09:41:00Z">
+        <w:r>
+          <w:delText>(à compléter)</w:delText>
+        </w:r>
+      </w:del>
+    </w:p>
+    <w:p/>
+    <w:p>
+      <w:pPr>
+        <w:pStyle w:val="Heading2"/>
       </w:pPr>
       <w:r>
         <w:t>Filtres en entrée</w:t>
@@ -218,75 +455,182 @@
     <w:p/>
     <w:p>
       <w:pPr>
-        <w:pStyle w:val="Titre3"/>
+        <w:pStyle w:val="Heading3"/>
         <w:numPr>
           <w:ilvl w:val="0"/>
           <w:numId w:val="4"/>
         </w:numPr>
+        <w:rPr>
+          <w:del w:id="38" w:author="Nicolas CUVILLIER" w:date="2021-02-04T10:13:00Z"/>
+        </w:rPr>
       </w:pPr>
       <w:r>
         <w:t>Temporalité du contrôle</w:t>
       </w:r>
     </w:p>
-    <w:p/>
-    <w:p>
+    <w:p>
+      <w:pPr>
+        <w:pStyle w:val="Heading3"/>
+        <w:numPr>
+          <w:ilvl w:val="0"/>
+          <w:numId w:val="4"/>
+        </w:numPr>
+        <w:pPrChange w:id="39" w:author="Nicolas CUVILLIER" w:date="2021-02-04T10:13:00Z">
+          <w:pPr/>
+        </w:pPrChange>
+      </w:pPr>
+    </w:p>
+    <w:p>
+      <w:pPr>
+        <w:rPr>
+          <w:ins w:id="40" w:author="Nicolas CUVILLIER" w:date="2021-02-04T09:44:00Z"/>
+        </w:rPr>
+      </w:pPr>
       <w:r>
         <w:t xml:space="preserve">Ce </w:t>
       </w:r>
-      <w:r>
-        <w:t xml:space="preserve">premier niveau de </w:t>
-      </w:r>
-      <w:r>
-        <w:t>contrôle se fait avant toute insertion de la donnée en base</w:t>
-      </w:r>
-      <w:r>
-        <w:t>. Cette insertion de données peut faire suite :</w:t>
-      </w:r>
-    </w:p>
-    <w:p>
-      <w:pPr>
-        <w:pStyle w:val="Paragraphedeliste"/>
+      <w:del w:id="41" w:author="Nicolas CUVILLIER" w:date="2021-02-04T09:45:00Z">
+        <w:r>
+          <w:delText xml:space="preserve">premier niveau de </w:delText>
+        </w:r>
+      </w:del>
+      <w:r>
+        <w:t xml:space="preserve">contrôle </w:t>
+      </w:r>
+      <w:ins w:id="42" w:author="Nicolas CUVILLIER" w:date="2021-02-04T09:44:00Z">
+        <w:r>
+          <w:t xml:space="preserve">doit être fait </w:t>
+        </w:r>
+        <w:proofErr w:type="spellStart"/>
+        <w:r>
+          <w:t>qu</w:t>
+        </w:r>
+      </w:ins>
+      <w:ins w:id="43" w:author="Nicolas CUVILLIER" w:date="2021-02-04T09:45:00Z">
+        <w:r>
+          <w:t>elque</w:t>
+        </w:r>
+        <w:proofErr w:type="spellEnd"/>
+        <w:r>
+          <w:t xml:space="preserve"> soit la façon dont les données sont modifiées </w:t>
+        </w:r>
+      </w:ins>
+      <w:ins w:id="44" w:author="Nicolas CUVILLIER" w:date="2021-02-04T10:04:00Z">
+        <w:r>
+          <w:t xml:space="preserve">(insertion/ suppression) </w:t>
+        </w:r>
+      </w:ins>
+      <w:ins w:id="45" w:author="Nicolas CUVILLIER" w:date="2021-02-04T09:45:00Z">
+        <w:r>
+          <w:t>dans la base de données.</w:t>
+        </w:r>
+      </w:ins>
+    </w:p>
+    <w:p>
+      <w:pPr>
+        <w:rPr>
+          <w:del w:id="46" w:author="Nicolas CUVILLIER" w:date="2021-02-04T09:45:00Z"/>
+        </w:rPr>
+      </w:pPr>
+      <w:del w:id="47" w:author="Nicolas CUVILLIER" w:date="2021-02-04T09:45:00Z">
+        <w:r>
+          <w:delText>se fait avant toute insertion de la donnée en base</w:delText>
+        </w:r>
+        <w:r>
+          <w:delText>. Cette insertion de données peut faire suite :</w:delText>
+        </w:r>
+      </w:del>
+    </w:p>
+    <w:p>
+      <w:pPr>
+        <w:pPrChange w:id="48" w:author="Nicolas CUVILLIER" w:date="2021-02-04T09:42:00Z">
+          <w:pPr>
+            <w:pStyle w:val="ListParagraph"/>
+            <w:numPr>
+              <w:numId w:val="9"/>
+            </w:numPr>
+            <w:ind w:hanging="360"/>
+          </w:pPr>
+        </w:pPrChange>
+      </w:pPr>
+      <w:del w:id="49" w:author="Nicolas CUVILLIER" w:date="2021-02-04T09:44:00Z">
+        <w:r>
+          <w:delText>à</w:delText>
+        </w:r>
+        <w:r>
+          <w:delText xml:space="preserve"> </w:delText>
+        </w:r>
+        <w:r>
+          <w:delText>l’</w:delText>
+        </w:r>
+      </w:del>
+      <w:del w:id="50" w:author="Nicolas CUVILLIER" w:date="2021-02-04T09:45:00Z">
+        <w:r>
+          <w:delText xml:space="preserve">insertion </w:delText>
+        </w:r>
+      </w:del>
+      <w:del w:id="51" w:author="Nicolas CUVILLIER" w:date="2021-02-04T09:42:00Z">
+        <w:r>
+          <w:delText xml:space="preserve">automatique </w:delText>
+        </w:r>
+      </w:del>
+      <w:del w:id="52" w:author="Nicolas CUVILLIER" w:date="2021-02-04T09:45:00Z">
+        <w:r>
+          <w:delText>des données élémentaires</w:delText>
+        </w:r>
+      </w:del>
+    </w:p>
+    <w:p>
+      <w:pPr>
+        <w:pStyle w:val="ListParagraph"/>
         <w:numPr>
           <w:ilvl w:val="0"/>
           <w:numId w:val="9"/>
         </w:numPr>
-      </w:pPr>
-      <w:r>
-        <w:t>à</w:t>
-      </w:r>
-      <w:r>
-        <w:t xml:space="preserve"> </w:t>
-      </w:r>
-      <w:r>
-        <w:t>l’insertion automatique des données élémentaires</w:t>
-      </w:r>
-    </w:p>
-    <w:p>
-      <w:pPr>
-        <w:pStyle w:val="Paragraphedeliste"/>
-        <w:numPr>
-          <w:ilvl w:val="0"/>
-          <w:numId w:val="9"/>
-        </w:numPr>
-      </w:pPr>
-      <w:r>
-        <w:t>l’insertion manuelle de données (archives/modification d’une donnée en base)</w:t>
-      </w:r>
-    </w:p>
-    <w:p/>
-    <w:p>
-      <w:pPr>
-        <w:pStyle w:val="Titre3"/>
+        <w:rPr>
+          <w:del w:id="53" w:author="Nicolas CUVILLIER" w:date="2021-02-04T09:42:00Z"/>
+        </w:rPr>
+      </w:pPr>
+      <w:del w:id="54" w:author="Nicolas CUVILLIER" w:date="2021-02-04T09:42:00Z">
+        <w:r>
+          <w:delText>l’insertion manuelle de données (archives/modification d’une donnée en base)</w:delText>
+        </w:r>
+      </w:del>
+    </w:p>
+    <w:p>
+      <w:pPr>
+        <w:rPr>
+          <w:del w:id="55" w:author="Nicolas CUVILLIER" w:date="2021-02-04T09:42:00Z"/>
+        </w:rPr>
+      </w:pPr>
+    </w:p>
+    <w:p>
+      <w:pPr>
+        <w:pStyle w:val="Heading3"/>
         <w:numPr>
           <w:ilvl w:val="0"/>
           <w:numId w:val="4"/>
         </w:numPr>
+        <w:rPr>
+          <w:del w:id="56" w:author="Nicolas CUVILLIER" w:date="2021-02-04T10:12:00Z"/>
+        </w:rPr>
       </w:pPr>
       <w:r>
         <w:t xml:space="preserve">Champ d’action du contrôle </w:t>
       </w:r>
     </w:p>
-    <w:p/>
+    <w:p>
+      <w:pPr>
+        <w:pStyle w:val="Heading3"/>
+        <w:numPr>
+          <w:ilvl w:val="0"/>
+          <w:numId w:val="4"/>
+        </w:numPr>
+        <w:pPrChange w:id="57" w:author="Nicolas CUVILLIER" w:date="2021-02-04T10:12:00Z">
+          <w:pPr/>
+        </w:pPrChange>
+      </w:pPr>
+    </w:p>
     <w:p>
       <w:pPr>
         <w:jc w:val="both"/>
@@ -316,7 +660,7 @@
     </w:p>
     <w:p>
       <w:pPr>
-        <w:pStyle w:val="Paragraphedeliste"/>
+        <w:pStyle w:val="ListParagraph"/>
         <w:numPr>
           <w:ilvl w:val="0"/>
           <w:numId w:val="5"/>
@@ -329,7 +673,7 @@
     </w:p>
     <w:p>
       <w:pPr>
-        <w:pStyle w:val="Paragraphedeliste"/>
+        <w:pStyle w:val="ListParagraph"/>
         <w:numPr>
           <w:ilvl w:val="0"/>
           <w:numId w:val="5"/>
@@ -369,51 +713,328 @@
     <w:p>
       <w:pPr>
         <w:jc w:val="both"/>
-      </w:pPr>
-      <w:r>
-        <w:lastRenderedPageBreak/>
-        <w:t xml:space="preserve">Idéalement, un filtre à l’entrée de plusieurs bases serait nécessaire (la largeur d’intervalle pour un cumul horaire ne sera pas le même qu’un cumul quotidien). Logiquement, si une donnée n’a pas été filtrée dans une table, elle n’aura pas à l’être dans une table agrégée supérieure. On peut donc se limiter à minima à des filtres sur les tables </w:t>
-      </w:r>
+        <w:rPr>
+          <w:ins w:id="58" w:author="Nicolas CUVILLIER" w:date="2021-02-04T09:55:00Z"/>
+        </w:rPr>
+      </w:pPr>
+      <w:ins w:id="59" w:author="Nicolas CUVILLIER" w:date="2021-02-04T10:04:00Z">
+        <w:r>
+          <w:t>U</w:t>
+        </w:r>
+      </w:ins>
+      <w:del w:id="60" w:author="Nicolas CUVILLIER" w:date="2021-02-04T10:04:00Z">
+        <w:r>
+          <w:delText>Idéalement, u</w:delText>
+        </w:r>
+      </w:del>
+      <w:r>
+        <w:t xml:space="preserve">n filtre </w:t>
+      </w:r>
+      <w:ins w:id="61" w:author="Nicolas CUVILLIER" w:date="2021-02-04T09:28:00Z">
+        <w:r>
+          <w:t xml:space="preserve">pourra être différent suivant le niveau de l’agrégation </w:t>
+        </w:r>
+      </w:ins>
+      <w:del w:id="62" w:author="Nicolas CUVILLIER" w:date="2021-02-04T09:28:00Z">
+        <w:r>
+          <w:delText xml:space="preserve">à l’entrée de plusieurs bases serait nécessaire </w:delText>
+        </w:r>
+      </w:del>
+      <w:r>
+        <w:t>(la largeur d’intervalle pour un cumul horaire ne sera pas le même qu’un cumul quotidien).</w:t>
+      </w:r>
+      <w:ins w:id="63" w:author="Nicolas CUVILLIER" w:date="2021-02-04T09:55:00Z">
+        <w:r>
+          <w:t xml:space="preserve"> </w:t>
+        </w:r>
+      </w:ins>
+      <w:ins w:id="64" w:author="Nicolas CUVILLIER" w:date="2021-02-04T10:06:00Z">
+        <w:r>
+          <w:t xml:space="preserve">Ex : Durée d’insolation sur 1h : Entre 0 et 60min ; Durée d’insolation sur 24h : Entre 0 et 960 min (18h). </w:t>
+        </w:r>
+      </w:ins>
+      <w:ins w:id="65" w:author="Nicolas CUVILLIER" w:date="2021-02-04T10:05:00Z">
+        <w:r>
+          <w:t xml:space="preserve">Il existe aussi des </w:t>
+        </w:r>
+        <w:proofErr w:type="spellStart"/>
+        <w:r>
+          <w:lastRenderedPageBreak/>
+          <w:t>fitres</w:t>
+        </w:r>
+        <w:proofErr w:type="spellEnd"/>
+        <w:r>
+          <w:t xml:space="preserve"> qui sont les mêmes </w:t>
+        </w:r>
+      </w:ins>
       <w:proofErr w:type="spellStart"/>
-      <w:r>
-        <w:rPr>
-          <w:b/>
-          <w:bCs/>
-        </w:rPr>
-        <w:t>agg_hour</w:t>
-      </w:r>
+      <w:ins w:id="66" w:author="Nicolas CUVILLIER" w:date="2021-02-04T10:06:00Z">
+        <w:r>
+          <w:t>quelque</w:t>
+        </w:r>
+      </w:ins>
       <w:proofErr w:type="spellEnd"/>
-      <w:r>
-        <w:rPr>
-          <w:b/>
-          <w:bCs/>
-        </w:rPr>
-        <w:t xml:space="preserve"> et </w:t>
-      </w:r>
+      <w:ins w:id="67" w:author="Nicolas CUVILLIER" w:date="2021-02-04T10:05:00Z">
+        <w:r>
+          <w:t xml:space="preserve"> soit le niveau d’agrégation (comme la température). </w:t>
+        </w:r>
+      </w:ins>
+      <w:ins w:id="68" w:author="Nicolas CUVILLIER" w:date="2021-02-04T09:55:00Z">
+        <w:r>
+          <w:t xml:space="preserve">Ces contraintes </w:t>
+        </w:r>
+      </w:ins>
+      <w:ins w:id="69" w:author="Nicolas CUVILLIER" w:date="2021-02-04T09:58:00Z">
+        <w:r>
+          <w:t xml:space="preserve">de filtrage </w:t>
+        </w:r>
+      </w:ins>
+      <w:ins w:id="70" w:author="Nicolas CUVILLIER" w:date="2021-02-04T09:55:00Z">
+        <w:r>
+          <w:t>existent surtout pour les agrégation</w:t>
+        </w:r>
+      </w:ins>
+      <w:ins w:id="71" w:author="Nicolas CUVILLIER" w:date="2021-02-04T10:05:00Z">
+        <w:r>
+          <w:t>s</w:t>
+        </w:r>
+      </w:ins>
+      <w:ins w:id="72" w:author="Nicolas CUVILLIER" w:date="2021-02-04T09:55:00Z">
+        <w:r>
+          <w:t xml:space="preserve"> </w:t>
+        </w:r>
+        <w:proofErr w:type="spellStart"/>
+        <w:r>
+          <w:t>hour</w:t>
+        </w:r>
+        <w:proofErr w:type="spellEnd"/>
+        <w:r>
+          <w:t xml:space="preserve"> et </w:t>
+        </w:r>
+        <w:proofErr w:type="spellStart"/>
+        <w:r>
+          <w:t>day</w:t>
+        </w:r>
+        <w:proofErr w:type="spellEnd"/>
+        <w:r>
+          <w:t>.</w:t>
+        </w:r>
+      </w:ins>
+    </w:p>
+    <w:p>
+      <w:pPr>
+        <w:jc w:val="both"/>
+        <w:rPr>
+          <w:ins w:id="73" w:author="Nicolas CUVILLIER" w:date="2021-02-04T10:01:00Z"/>
+        </w:rPr>
+      </w:pPr>
+      <w:ins w:id="74" w:author="Nicolas CUVILLIER" w:date="2021-02-04T10:06:00Z">
+        <w:r>
+          <w:t xml:space="preserve">Enfin ces </w:t>
+        </w:r>
+        <w:proofErr w:type="spellStart"/>
+        <w:r>
+          <w:t>fitres</w:t>
+        </w:r>
+        <w:proofErr w:type="spellEnd"/>
+        <w:r>
+          <w:t xml:space="preserve"> devront aussi être </w:t>
+        </w:r>
+        <w:proofErr w:type="spellStart"/>
+        <w:r>
+          <w:t>exe</w:t>
+        </w:r>
+      </w:ins>
+      <w:ins w:id="75" w:author="Nicolas CUVILLIER" w:date="2021-02-04T10:07:00Z">
+        <w:r>
+          <w:t>cutés</w:t>
+        </w:r>
+        <w:proofErr w:type="spellEnd"/>
+        <w:r>
+          <w:t xml:space="preserve"> en cas d’</w:t>
+        </w:r>
+      </w:ins>
+      <w:ins w:id="76" w:author="Nicolas CUVILLIER" w:date="2021-02-04T09:56:00Z">
+        <w:r>
+          <w:t>ins</w:t>
+        </w:r>
+      </w:ins>
+      <w:ins w:id="77" w:author="Nicolas CUVILLIER" w:date="2021-02-04T10:07:00Z">
+        <w:r>
+          <w:t>ertion</w:t>
+        </w:r>
+      </w:ins>
+      <w:ins w:id="78" w:author="Nicolas CUVILLIER" w:date="2021-02-04T09:56:00Z">
+        <w:r>
+          <w:t xml:space="preserve"> de </w:t>
+        </w:r>
+        <w:r>
+          <w:t xml:space="preserve">valeurs </w:t>
+        </w:r>
+        <w:r>
+          <w:t>pré-</w:t>
+        </w:r>
+        <w:r>
+          <w:t>agrégées</w:t>
+        </w:r>
+        <w:r>
+          <w:t xml:space="preserve">, sans données </w:t>
+        </w:r>
+      </w:ins>
+      <w:ins w:id="79" w:author="Nicolas CUVILLIER" w:date="2021-02-04T09:57:00Z">
+        <w:r>
+          <w:t>élémentaires</w:t>
+        </w:r>
+      </w:ins>
+      <w:ins w:id="80" w:author="Nicolas CUVILLIER" w:date="2021-02-04T10:07:00Z">
+        <w:r>
+          <w:t>, surtout au niveau heure et journalier.</w:t>
+        </w:r>
+      </w:ins>
+    </w:p>
+    <w:p>
+      <w:pPr>
+        <w:jc w:val="both"/>
+        <w:rPr>
+          <w:del w:id="81" w:author="Nicolas CUVILLIER" w:date="2021-02-04T09:47:00Z"/>
+        </w:rPr>
+      </w:pPr>
+      <w:del w:id="82" w:author="Nicolas CUVILLIER" w:date="2021-02-04T09:50:00Z">
+        <w:r>
+          <w:delText xml:space="preserve"> </w:delText>
+        </w:r>
+      </w:del>
+      <w:del w:id="83" w:author="Nicolas CUVILLIER" w:date="2021-02-04T09:54:00Z">
+        <w:r>
+          <w:delText>Logiquement, si une donnée n’a pas été filtrée</w:delText>
+        </w:r>
+      </w:del>
+      <w:del w:id="84" w:author="Nicolas CUVILLIER" w:date="2021-02-04T09:51:00Z">
+        <w:r>
+          <w:delText xml:space="preserve"> dans une ta</w:delText>
+        </w:r>
+      </w:del>
+      <w:del w:id="85" w:author="Nicolas CUVILLIER" w:date="2021-02-04T09:50:00Z">
+        <w:r>
+          <w:delText>ble</w:delText>
+        </w:r>
+      </w:del>
+      <w:del w:id="86" w:author="Nicolas CUVILLIER" w:date="2021-02-04T09:54:00Z">
+        <w:r>
+          <w:delText>, elle n’aura pas à l’être dans une table agrégée supérieur</w:delText>
+        </w:r>
+      </w:del>
+      <w:del w:id="87" w:author="Nicolas CUVILLIER" w:date="2021-02-04T09:52:00Z">
+        <w:r>
+          <w:delText>e</w:delText>
+        </w:r>
+      </w:del>
+      <w:del w:id="88" w:author="Nicolas CUVILLIER" w:date="2021-02-04T09:54:00Z">
+        <w:r>
+          <w:delText>.</w:delText>
+        </w:r>
+      </w:del>
+      <w:del w:id="89" w:author="Nicolas CUVILLIER" w:date="2021-02-04T09:52:00Z">
+        <w:r>
+          <w:delText xml:space="preserve"> </w:delText>
+        </w:r>
+      </w:del>
+      <w:del w:id="90" w:author="Nicolas CUVILLIER" w:date="2021-02-04T09:58:00Z">
+        <w:r>
+          <w:delText xml:space="preserve">On </w:delText>
+        </w:r>
+      </w:del>
+      <w:del w:id="91" w:author="Nicolas CUVILLIER" w:date="2021-02-04T09:48:00Z">
+        <w:r>
+          <w:delText>peut donc se limiter à minima à des filtres sur</w:delText>
+        </w:r>
+      </w:del>
+      <w:del w:id="92" w:author="Nicolas CUVILLIER" w:date="2021-02-04T09:58:00Z">
+        <w:r>
+          <w:delText xml:space="preserve"> les tables </w:delText>
+        </w:r>
+        <w:r>
+          <w:rPr>
+            <w:b/>
+            <w:bCs/>
+          </w:rPr>
+          <w:delText>agg_hour et agg_day</w:delText>
+        </w:r>
+      </w:del>
+      <w:ins w:id="93" w:author="Nicolas CUVILLIER" w:date="2021-02-04T09:49:00Z">
+        <w:r>
+          <w:t xml:space="preserve">On peut accepter que les données </w:t>
+        </w:r>
+        <w:proofErr w:type="spellStart"/>
+        <w:r>
+          <w:t>pre</w:t>
+        </w:r>
+        <w:proofErr w:type="spellEnd"/>
+        <w:r>
+          <w:t xml:space="preserve">-agrégées au niveau mois/an </w:t>
+        </w:r>
+      </w:ins>
+      <w:ins w:id="94" w:author="Nicolas CUVILLIER" w:date="2021-02-04T10:07:00Z">
+        <w:r>
+          <w:t>doivent être</w:t>
+        </w:r>
+      </w:ins>
+      <w:ins w:id="95" w:author="Nicolas CUVILLIER" w:date="2021-02-04T09:49:00Z">
+        <w:r>
+          <w:rPr>
+            <w:b/>
+            <w:bCs/>
+          </w:rPr>
+          <w:t xml:space="preserve"> </w:t>
+        </w:r>
+      </w:ins>
+      <w:del w:id="96" w:author="Nicolas CUVILLIER" w:date="2021-02-04T09:49:00Z">
+        <w:r>
+          <w:delText xml:space="preserve"> </w:delText>
+        </w:r>
+      </w:del>
       <w:proofErr w:type="spellStart"/>
-      <w:r>
-        <w:rPr>
-          <w:b/>
-          <w:bCs/>
-        </w:rPr>
-        <w:t>agg_</w:t>
-      </w:r>
-      <w:proofErr w:type="gramStart"/>
-      <w:r>
-        <w:rPr>
-          <w:b/>
-          <w:bCs/>
-        </w:rPr>
-        <w:t>day</w:t>
-      </w:r>
+      <w:ins w:id="97" w:author="Nicolas CUVILLIER" w:date="2021-02-04T09:47:00Z">
+        <w:r>
+          <w:t>verifiées</w:t>
+        </w:r>
+      </w:ins>
       <w:proofErr w:type="spellEnd"/>
-      <w:r>
-        <w:t xml:space="preserve"> .</w:t>
-      </w:r>
-      <w:proofErr w:type="gramEnd"/>
-      <w:r>
-        <w:t xml:space="preserve"> </w:t>
-      </w:r>
+      <w:ins w:id="98" w:author="Nicolas CUVILLIER" w:date="2021-02-04T10:07:00Z">
+        <w:r>
+          <w:t xml:space="preserve"> manuellement</w:t>
+        </w:r>
+      </w:ins>
+      <w:ins w:id="99" w:author="Nicolas CUVILLIER" w:date="2021-02-04T10:01:00Z">
+        <w:r>
+          <w:t xml:space="preserve"> avant insertion</w:t>
+        </w:r>
+      </w:ins>
+      <w:ins w:id="100" w:author="Nicolas CUVILLIER" w:date="2021-02-04T09:50:00Z">
+        <w:r>
+          <w:t xml:space="preserve"> </w:t>
+        </w:r>
+      </w:ins>
+      <w:ins w:id="101" w:author="Nicolas CUVILLIER" w:date="2021-02-04T09:47:00Z">
+        <w:r>
+          <w:t xml:space="preserve">(cas pour l’historique d’une </w:t>
+        </w:r>
+      </w:ins>
+      <w:ins w:id="102" w:author="Nicolas CUVILLIER" w:date="2021-02-04T09:50:00Z">
+        <w:r>
+          <w:t xml:space="preserve">seule </w:t>
+        </w:r>
+      </w:ins>
+      <w:ins w:id="103" w:author="Nicolas CUVILLIER" w:date="2021-02-04T09:47:00Z">
+        <w:r>
+          <w:t>station du réseau)</w:t>
+        </w:r>
+      </w:ins>
+      <w:del w:id="104" w:author="Nicolas CUVILLIER" w:date="2021-02-04T09:47:00Z">
+        <w:r>
+          <w:delText xml:space="preserve">. </w:delText>
+        </w:r>
+      </w:del>
     </w:p>
     <w:p>
       <w:pPr>
@@ -423,44 +1044,63 @@
     <w:p>
       <w:pPr>
         <w:jc w:val="both"/>
-      </w:pPr>
-      <w:r>
-        <w:t>Ex : Durée d’insolation sur 1h : Entre 0 et 60min ; Durée d’insolation sur 24h : Entre 0 et 960 min (18h)</w:t>
-      </w:r>
+        <w:rPr>
+          <w:del w:id="105" w:author="Nicolas CUVILLIER" w:date="2021-02-04T09:58:00Z"/>
+        </w:rPr>
+      </w:pPr>
+      <w:del w:id="106" w:author="Nicolas CUVILLIER" w:date="2021-02-04T09:58:00Z">
+        <w:r>
+          <w:delText>Ex : Durée d’insolation sur 1h : Entre 0 et 60min ; Durée d’insolation sur 24h : Entre 0 et 960 min (18h)</w:delText>
+        </w:r>
+      </w:del>
     </w:p>
     <w:p>
       <w:pPr>
         <w:jc w:val="both"/>
+        <w:rPr>
+          <w:del w:id="107" w:author="Nicolas CUVILLIER" w:date="2021-02-04T10:02:00Z"/>
+        </w:rPr>
       </w:pPr>
     </w:p>
     <w:p>
       <w:pPr>
         <w:jc w:val="both"/>
-      </w:pPr>
-      <w:r>
-        <w:rPr>
-          <w:b/>
-          <w:bCs/>
-          <w:color w:val="FF0000"/>
-        </w:rPr>
-        <w:t xml:space="preserve">(???) </w:t>
-      </w:r>
-      <w:r>
-        <w:rPr>
-          <w:b/>
-          <w:bCs/>
-        </w:rPr>
-        <w:t>Les filtres sur les données élémentaires peuvent ne pas être effectués afin de pouvoir revenir en arrière si nécessaire</w:t>
-      </w:r>
-      <w:r>
-        <w:t>. Dans le cas où l’on implémenterait un filtre sur les données élémentaires, on pourrait se limiter aux plages de variation des mesures spécifiques au capteur météorologique.</w:t>
-      </w:r>
+        <w:rPr>
+          <w:del w:id="108" w:author="Nicolas CUVILLIER" w:date="2021-02-04T10:02:00Z"/>
+        </w:rPr>
+      </w:pPr>
+      <w:del w:id="109" w:author="Nicolas CUVILLIER" w:date="2021-02-04T10:02:00Z">
+        <w:r>
+          <w:rPr>
+            <w:b/>
+            <w:bCs/>
+            <w:color w:val="FF0000"/>
+          </w:rPr>
+          <w:delText xml:space="preserve">(???) </w:delText>
+        </w:r>
+        <w:r>
+          <w:rPr>
+            <w:b/>
+            <w:bCs/>
+          </w:rPr>
+          <w:delText>Les filtres sur les données élémentaires peuvent ne pas être effectués afin de pouvoir revenir en arrière si nécessaire</w:delText>
+        </w:r>
+        <w:r>
+          <w:delText>. Dans le cas où l’on implémenterait un filtre sur les données élémentaires, on pourrait se limiter aux plages de variation des mesures spécifiques au capteur météorologique.</w:delText>
+        </w:r>
+      </w:del>
+    </w:p>
+    <w:p>
+      <w:pPr>
+        <w:rPr>
+          <w:del w:id="110" w:author="Nicolas CUVILLIER" w:date="2021-02-04T10:02:00Z"/>
+        </w:rPr>
+      </w:pPr>
     </w:p>
     <w:p/>
-    <w:p/>
-    <w:p>
-      <w:pPr>
-        <w:pStyle w:val="Titre3"/>
+    <w:p>
+      <w:pPr>
+        <w:pStyle w:val="Heading3"/>
         <w:numPr>
           <w:ilvl w:val="0"/>
           <w:numId w:val="4"/>
@@ -474,6 +1114,11 @@
       </w:r>
     </w:p>
     <w:p>
+      <w:pPr>
+        <w:rPr>
+          <w:del w:id="111" w:author="Nicolas CUVILLIER" w:date="2021-02-04T10:12:00Z"/>
+        </w:rPr>
+      </w:pPr>
       <w:r>
         <w:t xml:space="preserve"> </w:t>
       </w:r>
@@ -591,7 +1236,7 @@
     </w:p>
     <w:tbl>
       <w:tblPr>
-        <w:tblStyle w:val="Grilledutableau"/>
+        <w:tblStyle w:val="TableGrid"/>
         <w:tblW w:w="0" w:type="auto"/>
         <w:tblLook w:val="04A0" w:firstRow="1" w:lastRow="0" w:firstColumn="1" w:lastColumn="0" w:noHBand="0" w:noVBand="1"/>
       </w:tblPr>
@@ -1399,7 +2044,6 @@
                 <w:b/>
                 <w:bCs/>
               </w:rPr>
-              <w:lastRenderedPageBreak/>
               <w:t>FSAH</w:t>
             </w:r>
             <w:r>
@@ -1672,6 +2316,7 @@
           <w:p/>
           <w:p>
             <w:r>
+              <w:lastRenderedPageBreak/>
               <w:t>Entre 0 et 110%</w:t>
             </w:r>
           </w:p>
@@ -1694,6 +2339,7 @@
                 <w:b/>
                 <w:bCs/>
               </w:rPr>
+              <w:lastRenderedPageBreak/>
               <w:t>FASH</w:t>
             </w:r>
             <w:r>
@@ -2017,7 +2663,7 @@
     <w:p/>
     <w:tbl>
       <w:tblPr>
-        <w:tblStyle w:val="Grilledutableau"/>
+        <w:tblStyle w:val="TableGrid"/>
         <w:tblW w:w="0" w:type="auto"/>
         <w:tblLook w:val="04A0" w:firstRow="1" w:lastRow="0" w:firstColumn="1" w:lastColumn="0" w:noHBand="0" w:noVBand="1"/>
       </w:tblPr>
@@ -2696,41 +3342,180 @@
     <w:p/>
     <w:p>
       <w:pPr>
-        <w:pStyle w:val="Titre3"/>
+        <w:pStyle w:val="Heading3"/>
         <w:numPr>
           <w:ilvl w:val="0"/>
           <w:numId w:val="4"/>
         </w:numPr>
-      </w:pPr>
-      <w:r>
-        <w:lastRenderedPageBreak/>
+        <w:rPr>
+          <w:del w:id="112" w:author="Nicolas CUVILLIER" w:date="2021-02-04T10:12:00Z"/>
+        </w:rPr>
+      </w:pPr>
+      <w:r>
         <w:t>Contrôle inter-paramètres</w:t>
       </w:r>
     </w:p>
+    <w:p>
+      <w:pPr>
+        <w:pStyle w:val="Heading3"/>
+        <w:numPr>
+          <w:ilvl w:val="0"/>
+          <w:numId w:val="4"/>
+        </w:numPr>
+        <w:pPrChange w:id="113" w:author="Nicolas CUVILLIER" w:date="2021-02-04T10:12:00Z">
+          <w:pPr/>
+        </w:pPrChange>
+      </w:pPr>
+    </w:p>
+    <w:p>
+      <w:pPr>
+        <w:pStyle w:val="ListParagraph"/>
+        <w:numPr>
+          <w:ilvl w:val="0"/>
+          <w:numId w:val="19"/>
+        </w:numPr>
+        <w:rPr>
+          <w:ins w:id="114" w:author="Nicolas CUVILLIER" w:date="2021-02-04T10:10:00Z"/>
+        </w:rPr>
+      </w:pPr>
+      <w:proofErr w:type="spellStart"/>
+      <w:proofErr w:type="gramStart"/>
+      <w:ins w:id="115" w:author="Nicolas CUVILLIER" w:date="2021-02-04T10:10:00Z">
+        <w:r>
+          <w:t>Peut on</w:t>
+        </w:r>
+        <w:proofErr w:type="spellEnd"/>
+        <w:proofErr w:type="gramEnd"/>
+        <w:r>
+          <w:t xml:space="preserve"> </w:t>
+        </w:r>
+        <w:proofErr w:type="spellStart"/>
+        <w:r>
+          <w:t>resumer</w:t>
+        </w:r>
+        <w:proofErr w:type="spellEnd"/>
+        <w:r>
+          <w:t xml:space="preserve"> ce paragraphe par :</w:t>
+        </w:r>
+      </w:ins>
+    </w:p>
+    <w:p>
+      <w:pPr>
+        <w:pStyle w:val="ListParagraph"/>
+        <w:rPr>
+          <w:ins w:id="116" w:author="Nicolas CUVILLIER" w:date="2021-02-04T10:09:00Z"/>
+        </w:rPr>
+        <w:pPrChange w:id="117" w:author="Nicolas CUVILLIER" w:date="2021-02-04T10:10:00Z">
+          <w:pPr/>
+        </w:pPrChange>
+      </w:pPr>
+      <w:ins w:id="118" w:author="Nicolas CUVILLIER" w:date="2021-02-04T10:10:00Z">
+        <w:r>
+          <w:t>Il faut</w:t>
+        </w:r>
+      </w:ins>
+      <w:ins w:id="119" w:author="Nicolas CUVILLIER" w:date="2021-02-04T10:09:00Z">
+        <w:r>
+          <w:t xml:space="preserve"> v</w:t>
+        </w:r>
+      </w:ins>
+      <w:ins w:id="120" w:author="Nicolas CUVILLIER" w:date="2021-02-04T10:10:00Z">
+        <w:r>
+          <w:t>é</w:t>
+        </w:r>
+      </w:ins>
+      <w:ins w:id="121" w:author="Nicolas CUVILLIER" w:date="2021-02-04T10:09:00Z">
+        <w:r>
+          <w:t xml:space="preserve">rifier que les valeurs </w:t>
+        </w:r>
+        <w:proofErr w:type="spellStart"/>
+        <w:r>
+          <w:t>minimum</w:t>
+        </w:r>
+      </w:ins>
+      <w:ins w:id="122" w:author="Nicolas CUVILLIER" w:date="2021-02-04T10:10:00Z">
+        <w:r>
+          <w:t>es</w:t>
+        </w:r>
+      </w:ins>
+      <w:proofErr w:type="spellEnd"/>
+      <w:ins w:id="123" w:author="Nicolas CUVILLIER" w:date="2021-02-04T10:09:00Z">
+        <w:r>
+          <w:t xml:space="preserve"> </w:t>
+        </w:r>
+      </w:ins>
+      <w:ins w:id="124" w:author="Nicolas CUVILLIER" w:date="2021-02-04T10:10:00Z">
+        <w:r>
+          <w:t>soient bien</w:t>
+        </w:r>
+      </w:ins>
+      <w:ins w:id="125" w:author="Nicolas CUVILLIER" w:date="2021-02-04T10:09:00Z">
+        <w:r>
+          <w:t xml:space="preserve"> inférieures </w:t>
+        </w:r>
+        <w:proofErr w:type="gramStart"/>
+        <w:r>
+          <w:t>aux valeurs maximum</w:t>
+        </w:r>
+      </w:ins>
+      <w:proofErr w:type="gramEnd"/>
+      <w:ins w:id="126" w:author="Nicolas CUVILLIER" w:date="2021-02-04T10:10:00Z">
+        <w:r>
+          <w:t>, et que l</w:t>
+        </w:r>
+      </w:ins>
+      <w:ins w:id="127" w:author="Nicolas CUVILLIER" w:date="2021-02-04T10:11:00Z">
+        <w:r>
+          <w:t>a pression station est inférieure à la pression mer</w:t>
+        </w:r>
+      </w:ins>
+      <w:ins w:id="128" w:author="Nicolas CUVILLIER" w:date="2021-02-04T10:09:00Z">
+        <w:r>
+          <w:t xml:space="preserve"> ? </w:t>
+        </w:r>
+      </w:ins>
+    </w:p>
+    <w:p>
+      <w:r>
+        <w:t>En doublon de ces filtres viendr</w:t>
+      </w:r>
+      <w:r>
+        <w:t>ont</w:t>
+      </w:r>
+      <w:r>
+        <w:t xml:space="preserve"> s’insérer des contraintes inter-paramètres.</w:t>
+      </w:r>
+    </w:p>
+    <w:p>
+      <w:pPr>
+        <w:rPr>
+          <w:del w:id="129" w:author="Nicolas CUVILLIER" w:date="2021-02-04T10:09:00Z"/>
+        </w:rPr>
+      </w:pPr>
+    </w:p>
+    <w:p>
+      <w:pPr>
+        <w:rPr>
+          <w:del w:id="130" w:author="Nicolas CUVILLIER" w:date="2021-02-04T10:09:00Z"/>
+        </w:rPr>
+      </w:pPr>
+    </w:p>
+    <w:p>
+      <w:pPr>
+        <w:rPr>
+          <w:del w:id="131" w:author="Nicolas CUVILLIER" w:date="2021-02-04T10:09:00Z"/>
+        </w:rPr>
+      </w:pPr>
+    </w:p>
     <w:p/>
     <w:p>
       <w:r>
-        <w:t>En doublon de ces filtres viendr</w:t>
-      </w:r>
-      <w:r>
-        <w:t>ont</w:t>
-      </w:r>
-      <w:r>
-        <w:t xml:space="preserve"> s’insérer des contraintes inter-paramètres.</w:t>
-      </w:r>
-    </w:p>
-    <w:p/>
-    <w:p/>
-    <w:p/>
-    <w:p/>
-    <w:p>
-      <w:r>
         <w:t xml:space="preserve">Nomenclature : </w:t>
       </w:r>
     </w:p>
     <w:p>
       <w:pPr>
-        <w:pStyle w:val="Paragraphedeliste"/>
+        <w:pStyle w:val="ListParagraph"/>
         <w:numPr>
           <w:ilvl w:val="0"/>
           <w:numId w:val="5"/>
@@ -2750,7 +3535,7 @@
     </w:p>
     <w:p>
       <w:pPr>
-        <w:pStyle w:val="Paragraphedeliste"/>
+        <w:pStyle w:val="ListParagraph"/>
         <w:numPr>
           <w:ilvl w:val="0"/>
           <w:numId w:val="5"/>
@@ -2814,6 +3599,7 @@
     <w:p>
       <w:pPr>
         <w:rPr>
+          <w:del w:id="132" w:author="Nicolas CUVILLIER" w:date="2021-02-04T10:12:00Z"/>
           <w:b/>
           <w:bCs/>
         </w:rPr>
@@ -2829,7 +3615,7 @@
     </w:p>
     <w:tbl>
       <w:tblPr>
-        <w:tblStyle w:val="Grilledutableau"/>
+        <w:tblStyle w:val="TableGrid"/>
         <w:tblW w:w="0" w:type="auto"/>
         <w:tblLook w:val="04A0" w:firstRow="1" w:lastRow="0" w:firstColumn="1" w:lastColumn="0" w:noHBand="0" w:noVBand="1"/>
       </w:tblPr>
@@ -3228,7 +4014,7 @@
     </w:p>
     <w:tbl>
       <w:tblPr>
-        <w:tblStyle w:val="Grilledutableau"/>
+        <w:tblStyle w:val="TableGrid"/>
         <w:tblW w:w="0" w:type="auto"/>
         <w:tblLook w:val="04A0" w:firstRow="1" w:lastRow="0" w:firstColumn="1" w:lastColumn="0" w:noHBand="0" w:noVBand="1"/>
       </w:tblPr>
@@ -3418,286 +4204,282 @@
         </w:tc>
       </w:tr>
     </w:tbl>
-    <w:p/>
-    <w:p>
-      <w:pPr>
-        <w:pStyle w:val="Titre3"/>
+    <w:p>
+      <w:pPr>
+        <w:rPr>
+          <w:del w:id="133" w:author="Nicolas CUVILLIER" w:date="2021-02-04T10:12:00Z"/>
+        </w:rPr>
+      </w:pPr>
+    </w:p>
+    <w:p>
+      <w:pPr>
+        <w:pStyle w:val="Heading3"/>
         <w:numPr>
           <w:ilvl w:val="0"/>
           <w:numId w:val="4"/>
         </w:numPr>
-      </w:pPr>
-      <w:r>
-        <w:t>Action suite à un filtre non satisfait</w:t>
-      </w:r>
-    </w:p>
-    <w:p/>
-    <w:p>
-      <w:pPr>
-        <w:rPr>
+        <w:rPr>
+          <w:del w:id="134" w:author="Nicolas CUVILLIER" w:date="2021-02-04T10:11:00Z"/>
+        </w:rPr>
+      </w:pPr>
+      <w:del w:id="135" w:author="Nicolas CUVILLIER" w:date="2021-02-04T10:11:00Z">
+        <w:r>
+          <w:delText>Action suite à un filtre non satisfait</w:delText>
+        </w:r>
+      </w:del>
+    </w:p>
+    <w:p>
+      <w:pPr>
+        <w:rPr>
+          <w:del w:id="136" w:author="Nicolas CUVILLIER" w:date="2021-02-04T10:11:00Z"/>
+        </w:rPr>
+      </w:pPr>
+    </w:p>
+    <w:p>
+      <w:pPr>
+        <w:rPr>
+          <w:del w:id="137" w:author="Nicolas CUVILLIER" w:date="2021-02-04T10:11:00Z"/>
           <w:b/>
           <w:bCs/>
         </w:rPr>
       </w:pPr>
-      <w:r>
-        <w:rPr>
+      <w:del w:id="138" w:author="Nicolas CUVILLIER" w:date="2021-02-04T10:11:00Z">
+        <w:r>
+          <w:rPr>
+            <w:b/>
+            <w:bCs/>
+          </w:rPr>
+          <w:delText xml:space="preserve">Que fait-on </w:delText>
+        </w:r>
+        <w:r>
+          <w:rPr>
+            <w:b/>
+            <w:bCs/>
+          </w:rPr>
+          <w:delText>d’</w:delText>
+        </w:r>
+        <w:r>
+          <w:rPr>
+            <w:b/>
+            <w:bCs/>
+          </w:rPr>
+          <w:delText xml:space="preserve">une valeur faussée et comment gérer les agrégations dans les tables supérieures (cf. que fait t’on dans agg_day si une donnée dans agg_hour est faussée ? </w:delText>
+        </w:r>
+      </w:del>
+    </w:p>
+    <w:p>
+      <w:pPr>
+        <w:rPr>
+          <w:del w:id="139" w:author="Nicolas CUVILLIER" w:date="2021-02-04T10:11:00Z"/>
           <w:b/>
           <w:bCs/>
         </w:rPr>
-        <w:t xml:space="preserve">Que fait-on </w:t>
-      </w:r>
-      <w:r>
-        <w:rPr>
-          <w:b/>
-          <w:bCs/>
-        </w:rPr>
-        <w:t>d’</w:t>
-      </w:r>
-      <w:r>
-        <w:rPr>
-          <w:b/>
-          <w:bCs/>
-        </w:rPr>
-        <w:t xml:space="preserve">une valeur faussée et comment gérer les agrégations dans les tables supérieures (cf. que fait </w:t>
-      </w:r>
-      <w:proofErr w:type="spellStart"/>
-      <w:r>
-        <w:rPr>
-          <w:b/>
-          <w:bCs/>
-        </w:rPr>
-        <w:t>t’on</w:t>
-      </w:r>
-      <w:proofErr w:type="spellEnd"/>
-      <w:r>
-        <w:rPr>
-          <w:b/>
-          <w:bCs/>
-        </w:rPr>
-        <w:t xml:space="preserve"> dans </w:t>
-      </w:r>
-      <w:proofErr w:type="spellStart"/>
-      <w:r>
-        <w:rPr>
-          <w:b/>
-          <w:bCs/>
-        </w:rPr>
-        <w:t>agg_day</w:t>
-      </w:r>
-      <w:proofErr w:type="spellEnd"/>
-      <w:r>
-        <w:rPr>
-          <w:b/>
-          <w:bCs/>
-        </w:rPr>
-        <w:t xml:space="preserve"> si une donnée dans </w:t>
-      </w:r>
-      <w:proofErr w:type="spellStart"/>
-      <w:r>
-        <w:rPr>
-          <w:b/>
-          <w:bCs/>
-        </w:rPr>
-        <w:t>agg_hour</w:t>
-      </w:r>
-      <w:proofErr w:type="spellEnd"/>
-      <w:r>
-        <w:rPr>
-          <w:b/>
-          <w:bCs/>
-        </w:rPr>
-        <w:t xml:space="preserve"> est faussée ? </w:t>
-      </w:r>
-    </w:p>
-    <w:p>
-      <w:pPr>
-        <w:rPr>
-          <w:b/>
-          <w:bCs/>
-        </w:rPr>
-      </w:pPr>
-    </w:p>
-    <w:p>
-      <w:pPr>
-        <w:rPr>
+      </w:pPr>
+    </w:p>
+    <w:p>
+      <w:pPr>
+        <w:rPr>
+          <w:del w:id="140" w:author="Nicolas CUVILLIER" w:date="2021-02-04T10:11:00Z"/>
           <w:b/>
           <w:bCs/>
           <w:color w:val="FF0000"/>
         </w:rPr>
       </w:pPr>
-      <w:r>
-        <w:rPr>
-          <w:b/>
-          <w:bCs/>
-          <w:color w:val="FF0000"/>
-        </w:rPr>
-        <w:t xml:space="preserve">( ??) </w:t>
-      </w:r>
-      <w:r>
-        <w:rPr>
-          <w:b/>
-          <w:bCs/>
-          <w:color w:val="FF0000"/>
-        </w:rPr>
-        <w:t>Actions à</w:t>
-      </w:r>
-      <w:r>
-        <w:rPr>
-          <w:b/>
-          <w:bCs/>
-          <w:color w:val="FF0000"/>
-        </w:rPr>
-        <w:t xml:space="preserve"> trancher : </w:t>
-      </w:r>
-    </w:p>
-    <w:p>
-      <w:pPr>
-        <w:pStyle w:val="Paragraphedeliste"/>
+      <w:del w:id="141" w:author="Nicolas CUVILLIER" w:date="2021-02-04T10:11:00Z">
+        <w:r>
+          <w:rPr>
+            <w:b/>
+            <w:bCs/>
+            <w:color w:val="FF0000"/>
+          </w:rPr>
+          <w:delText xml:space="preserve">( ??) </w:delText>
+        </w:r>
+        <w:r>
+          <w:rPr>
+            <w:b/>
+            <w:bCs/>
+            <w:color w:val="FF0000"/>
+          </w:rPr>
+          <w:delText>Actions à</w:delText>
+        </w:r>
+        <w:r>
+          <w:rPr>
+            <w:b/>
+            <w:bCs/>
+            <w:color w:val="FF0000"/>
+          </w:rPr>
+          <w:delText xml:space="preserve"> trancher : </w:delText>
+        </w:r>
+      </w:del>
+    </w:p>
+    <w:p>
+      <w:pPr>
+        <w:pStyle w:val="ListParagraph"/>
         <w:numPr>
           <w:ilvl w:val="0"/>
           <w:numId w:val="5"/>
         </w:numPr>
         <w:jc w:val="both"/>
-      </w:pPr>
-      <w:r>
-        <w:t xml:space="preserve">A. </w:t>
-      </w:r>
-      <w:r>
-        <w:t xml:space="preserve">(solution MF) </w:t>
-      </w:r>
-      <w:r>
-        <w:t xml:space="preserve">Toutes valeurs qui ne vont pas satisfaire ces filtres </w:t>
-      </w:r>
-      <w:r>
-        <w:rPr>
-          <w:b/>
-          <w:bCs/>
-        </w:rPr>
-        <w:t>ne seront pas insérées en base</w:t>
-      </w:r>
-      <w:r>
-        <w:t>.</w:t>
-      </w:r>
-      <w:r>
-        <w:t xml:space="preserve"> Une table annexe peut être alimentée afin de connaître le contrôle à l’origine du problème, la valeur.</w:t>
-      </w:r>
-      <w:r>
-        <w:t xml:space="preserve"> Se posera le problème de l’action à effectuer dans les tables agrégées supérieures (manque d’une donnée de précipitations sur 1h) </w:t>
-      </w:r>
-    </w:p>
-    <w:p>
-      <w:pPr>
-        <w:pStyle w:val="Paragraphedeliste"/>
+        <w:rPr>
+          <w:del w:id="142" w:author="Nicolas CUVILLIER" w:date="2021-02-04T10:11:00Z"/>
+        </w:rPr>
+      </w:pPr>
+      <w:del w:id="143" w:author="Nicolas CUVILLIER" w:date="2021-02-04T10:11:00Z">
+        <w:r>
+          <w:delText xml:space="preserve">A. </w:delText>
+        </w:r>
+        <w:r>
+          <w:delText xml:space="preserve">(solution MF) </w:delText>
+        </w:r>
+        <w:r>
+          <w:delText xml:space="preserve">Toutes valeurs qui ne vont pas satisfaire ces filtres </w:delText>
+        </w:r>
+        <w:r>
+          <w:rPr>
+            <w:b/>
+            <w:bCs/>
+          </w:rPr>
+          <w:delText>ne seront pas insérées en base</w:delText>
+        </w:r>
+        <w:r>
+          <w:delText>.</w:delText>
+        </w:r>
+        <w:r>
+          <w:delText xml:space="preserve"> Une table annexe peut être alimentée afin de connaître le contrôle à l’origine du problème, la valeur.</w:delText>
+        </w:r>
+        <w:r>
+          <w:delText xml:space="preserve"> Se posera le problème de l’action à effectuer dans les tables agrégées supérieures (manque d’une donnée de précipitations sur 1h) </w:delText>
+        </w:r>
+      </w:del>
+    </w:p>
+    <w:p>
+      <w:pPr>
+        <w:pStyle w:val="ListParagraph"/>
         <w:jc w:val="both"/>
-      </w:pPr>
-    </w:p>
-    <w:p>
-      <w:pPr>
-        <w:pStyle w:val="Paragraphedeliste"/>
+        <w:rPr>
+          <w:del w:id="144" w:author="Nicolas CUVILLIER" w:date="2021-02-04T10:11:00Z"/>
+        </w:rPr>
+      </w:pPr>
+    </w:p>
+    <w:p>
+      <w:pPr>
+        <w:pStyle w:val="ListParagraph"/>
         <w:numPr>
           <w:ilvl w:val="0"/>
           <w:numId w:val="5"/>
         </w:numPr>
         <w:jc w:val="both"/>
-      </w:pPr>
-      <w:r>
-        <w:lastRenderedPageBreak/>
-        <w:t xml:space="preserve">B. </w:t>
-      </w:r>
-      <w:r>
-        <w:t>Toutes valeurs qui ne vont pas satisfaire ces filtres vont générer un code qualité (Q=4</w:t>
-      </w:r>
-      <w:proofErr w:type="gramStart"/>
-      <w:r>
-        <w:t>) ,</w:t>
-      </w:r>
-      <w:proofErr w:type="gramEnd"/>
-      <w:r>
-        <w:t xml:space="preserve"> ce qui permettrait une gestion spécifique du problème lors de l’extraction des données en attendant une validation/modification</w:t>
-      </w:r>
-      <w:r>
-        <w:t xml:space="preserve"> d’un gestionnaire de base de données.</w:t>
-      </w:r>
-      <w:r>
-        <w:t xml:space="preserve"> </w:t>
-      </w:r>
-      <w:r>
-        <w:t xml:space="preserve">Se posera le problème de ce qui sera fait dans les tables agrégées supérieures des valeurs non conformes (que va-t-on faire dans la table </w:t>
-      </w:r>
-      <w:proofErr w:type="spellStart"/>
-      <w:r>
-        <w:t>agg_day</w:t>
-      </w:r>
-      <w:proofErr w:type="spellEnd"/>
-      <w:r>
-        <w:t xml:space="preserve"> si une valeur de précipitation sur 1h est faussée dans la table </w:t>
-      </w:r>
-      <w:proofErr w:type="spellStart"/>
-      <w:r>
-        <w:t>agg_hour</w:t>
-      </w:r>
-      <w:proofErr w:type="spellEnd"/>
-      <w:r>
-        <w:t xml:space="preserve">)… </w:t>
-      </w:r>
-      <w:r>
-        <w:t xml:space="preserve"> </w:t>
-      </w:r>
-      <w:r>
-        <w:t>A priori, ce code qualité se répercutera aux autres paramètres pour lequel il a servi de calcul.</w:t>
-      </w:r>
-    </w:p>
-    <w:p>
-      <w:pPr>
-        <w:pStyle w:val="Paragraphedeliste"/>
+        <w:rPr>
+          <w:del w:id="145" w:author="Nicolas CUVILLIER" w:date="2021-02-04T10:11:00Z"/>
+        </w:rPr>
+      </w:pPr>
+      <w:del w:id="146" w:author="Nicolas CUVILLIER" w:date="2021-02-04T10:11:00Z">
+        <w:r>
+          <w:delText xml:space="preserve">B. </w:delText>
+        </w:r>
+        <w:r>
+          <w:delText>Toutes valeurs qui ne vont pas satisfaire ces filtres vont générer un code qualité (Q=4) , ce qui permettrait une gestion spécifique du problème lors de l’extraction des données en attendant une validation/modification</w:delText>
+        </w:r>
+        <w:r>
+          <w:delText xml:space="preserve"> d’un gestionnaire de base de données.</w:delText>
+        </w:r>
+        <w:r>
+          <w:delText xml:space="preserve"> </w:delText>
+        </w:r>
+        <w:r>
+          <w:delText xml:space="preserve">Se posera le problème de ce qui sera fait dans les tables agrégées supérieures des valeurs non conformes (que va-t-on faire dans la table agg_day si une valeur de précipitation sur 1h est faussée dans la table agg_hour)… </w:delText>
+        </w:r>
+        <w:r>
+          <w:delText xml:space="preserve"> </w:delText>
+        </w:r>
+        <w:r>
+          <w:delText>A priori, ce code qualité se répercutera aux autres paramètres pour lequel il a servi de calcul.</w:delText>
+        </w:r>
+      </w:del>
+    </w:p>
+    <w:p>
+      <w:pPr>
+        <w:pStyle w:val="ListParagraph"/>
         <w:jc w:val="both"/>
-      </w:pPr>
-    </w:p>
-    <w:p>
-      <w:pPr>
-        <w:pStyle w:val="Paragraphedeliste"/>
+        <w:rPr>
+          <w:del w:id="147" w:author="Nicolas CUVILLIER" w:date="2021-02-04T10:11:00Z"/>
+        </w:rPr>
+      </w:pPr>
+    </w:p>
+    <w:p>
+      <w:pPr>
+        <w:pStyle w:val="ListParagraph"/>
         <w:jc w:val="both"/>
-      </w:pPr>
-    </w:p>
-    <w:p>
-      <w:pPr>
-        <w:pStyle w:val="Paragraphedeliste"/>
+        <w:rPr>
+          <w:del w:id="148" w:author="Nicolas CUVILLIER" w:date="2021-02-04T10:11:00Z"/>
+        </w:rPr>
+      </w:pPr>
+    </w:p>
+    <w:p>
+      <w:pPr>
+        <w:pStyle w:val="ListParagraph"/>
         <w:numPr>
           <w:ilvl w:val="0"/>
           <w:numId w:val="5"/>
         </w:numPr>
         <w:jc w:val="both"/>
-      </w:pPr>
-      <w:r>
-        <w:t xml:space="preserve">C. Toute valeur non conforme peut être insérée dans une table annexe afin de ne pas être perdue. Cette solution peut être complémentaire des solutions A. et </w:t>
-      </w:r>
-      <w:proofErr w:type="gramStart"/>
-      <w:r>
-        <w:t>B..</w:t>
-      </w:r>
-      <w:proofErr w:type="gramEnd"/>
+        <w:rPr>
+          <w:del w:id="149" w:author="Nicolas CUVILLIER" w:date="2021-02-04T10:11:00Z"/>
+        </w:rPr>
+      </w:pPr>
+      <w:del w:id="150" w:author="Nicolas CUVILLIER" w:date="2021-02-04T10:11:00Z">
+        <w:r>
+          <w:delText>C. Toute valeur non conforme peut être insérée dans une table annexe afin de ne pas être perdue. Cette solution peut être complémentaire des solutions A. et B..</w:delText>
+        </w:r>
+      </w:del>
+    </w:p>
+    <w:p>
+      <w:pPr>
+        <w:rPr>
+          <w:del w:id="151" w:author="Nicolas CUVILLIER" w:date="2021-02-04T10:11:00Z"/>
+        </w:rPr>
+      </w:pPr>
+    </w:p>
+    <w:p>
+      <w:pPr>
+        <w:pStyle w:val="Heading3"/>
+        <w:rPr>
+          <w:del w:id="152" w:author="Nicolas CUVILLIER" w:date="2021-02-04T10:11:00Z"/>
+        </w:rPr>
+      </w:pPr>
+    </w:p>
+    <w:p>
+      <w:pPr>
+        <w:rPr>
+          <w:del w:id="153" w:author="Nicolas CUVILLIER" w:date="2021-02-04T10:11:00Z"/>
+        </w:rPr>
+      </w:pPr>
     </w:p>
     <w:p/>
     <w:p>
       <w:pPr>
-        <w:pStyle w:val="Titre3"/>
-      </w:pPr>
-    </w:p>
-    <w:p/>
-    <w:p/>
-    <w:p>
-      <w:pPr>
-        <w:pStyle w:val="Titre2"/>
-        <w:numPr>
-          <w:ilvl w:val="0"/>
-          <w:numId w:val="2"/>
-        </w:numPr>
+        <w:pStyle w:val="Heading2"/>
+        <w:rPr>
+          <w:del w:id="154" w:author="Nicolas CUVILLIER" w:date="2021-02-04T10:12:00Z"/>
+        </w:rPr>
+        <w:pPrChange w:id="155" w:author="Nicolas CUVILLIER" w:date="2021-02-04T10:49:00Z">
+          <w:pPr>
+            <w:pStyle w:val="Heading2"/>
+          </w:pPr>
+        </w:pPrChange>
       </w:pPr>
       <w:r>
         <w:t>Triggers simples</w:t>
       </w:r>
     </w:p>
-    <w:p/>
+    <w:p>
+      <w:pPr>
+        <w:pStyle w:val="Heading2"/>
+        <w:pPrChange w:id="156" w:author="Nicolas CUVILLIER" w:date="2021-02-04T10:49:00Z">
+          <w:pPr/>
+        </w:pPrChange>
+      </w:pPr>
+    </w:p>
     <w:p>
       <w:r>
         <w:t>Il s’agit de c</w:t>
@@ -3717,91 +4499,159 @@
     </w:p>
     <w:p>
       <w:pPr>
-        <w:pStyle w:val="Titre3"/>
-      </w:pPr>
-    </w:p>
-    <w:p>
-      <w:pPr>
-        <w:pStyle w:val="Titre3"/>
+        <w:pStyle w:val="Heading3"/>
+      </w:pPr>
+    </w:p>
+    <w:p>
+      <w:pPr>
+        <w:pStyle w:val="Heading3"/>
         <w:numPr>
           <w:ilvl w:val="0"/>
           <w:numId w:val="13"/>
         </w:numPr>
+        <w:rPr>
+          <w:del w:id="157" w:author="Nicolas CUVILLIER" w:date="2021-02-04T10:12:00Z"/>
+        </w:rPr>
       </w:pPr>
       <w:r>
         <w:t>Temporalité du contrôle</w:t>
       </w:r>
     </w:p>
-    <w:p/>
-    <w:p>
-      <w:r>
-        <w:t>La mise en cohérence automatique se fera :</w:t>
-      </w:r>
-    </w:p>
-    <w:p>
-      <w:pPr>
-        <w:pStyle w:val="Paragraphedeliste"/>
+    <w:p>
+      <w:pPr>
+        <w:pStyle w:val="Heading3"/>
+        <w:numPr>
+          <w:ilvl w:val="0"/>
+          <w:numId w:val="13"/>
+        </w:numPr>
+        <w:pPrChange w:id="158" w:author="Nicolas CUVILLIER" w:date="2021-02-04T10:12:00Z">
+          <w:pPr/>
+        </w:pPrChange>
+      </w:pPr>
+    </w:p>
+    <w:p>
+      <w:pPr>
+        <w:rPr>
+          <w:ins w:id="159" w:author="Nicolas CUVILLIER" w:date="2021-02-04T10:14:00Z"/>
+        </w:rPr>
+      </w:pPr>
+      <w:ins w:id="160" w:author="Nicolas CUVILLIER" w:date="2021-02-04T10:14:00Z">
+        <w:r>
+          <w:t xml:space="preserve">Ces </w:t>
+        </w:r>
+        <w:proofErr w:type="spellStart"/>
+        <w:r>
+          <w:t>controles</w:t>
+        </w:r>
+        <w:proofErr w:type="spellEnd"/>
+        <w:r>
+          <w:t xml:space="preserve"> devront être effectués à chaque modification (au sens large) des données</w:t>
+        </w:r>
+      </w:ins>
+    </w:p>
+    <w:p>
+      <w:pPr>
+        <w:rPr>
+          <w:del w:id="161" w:author="Nicolas CUVILLIER" w:date="2021-02-04T10:14:00Z"/>
+        </w:rPr>
+      </w:pPr>
+      <w:del w:id="162" w:author="Nicolas CUVILLIER" w:date="2021-02-04T10:14:00Z">
+        <w:r>
+          <w:delText>La mise en cohérence automatique se fera :</w:delText>
+        </w:r>
+      </w:del>
+    </w:p>
+    <w:p>
+      <w:pPr>
+        <w:pStyle w:val="ListParagraph"/>
         <w:numPr>
           <w:ilvl w:val="0"/>
           <w:numId w:val="5"/>
         </w:numPr>
-      </w:pPr>
-      <w:r>
-        <w:t>Au moment de l’insertion automatique de la donnée dans une table</w:t>
-      </w:r>
-    </w:p>
-    <w:p>
-      <w:pPr>
-        <w:pStyle w:val="Paragraphedeliste"/>
+        <w:rPr>
+          <w:del w:id="163" w:author="Nicolas CUVILLIER" w:date="2021-02-04T10:14:00Z"/>
+        </w:rPr>
+      </w:pPr>
+      <w:del w:id="164" w:author="Nicolas CUVILLIER" w:date="2021-02-04T10:14:00Z">
+        <w:r>
+          <w:delText>Au moment de l’insertion automatique de la donnée dans une table</w:delText>
+        </w:r>
+      </w:del>
+    </w:p>
+    <w:p>
+      <w:pPr>
+        <w:pStyle w:val="ListParagraph"/>
         <w:numPr>
           <w:ilvl w:val="0"/>
           <w:numId w:val="5"/>
         </w:numPr>
-      </w:pPr>
-      <w:r>
-        <w:t>Lors d’une modification manuelle</w:t>
-      </w:r>
+        <w:rPr>
+          <w:del w:id="165" w:author="Nicolas CUVILLIER" w:date="2021-02-04T10:14:00Z"/>
+        </w:rPr>
+      </w:pPr>
+      <w:del w:id="166" w:author="Nicolas CUVILLIER" w:date="2021-02-04T10:14:00Z">
+        <w:r>
+          <w:delText>Lors d’une modification manuelle</w:delText>
+        </w:r>
+      </w:del>
     </w:p>
     <w:p/>
     <w:p>
       <w:pPr>
-        <w:pStyle w:val="Titre3"/>
+        <w:pStyle w:val="Heading3"/>
         <w:numPr>
           <w:ilvl w:val="0"/>
           <w:numId w:val="13"/>
         </w:numPr>
+        <w:rPr>
+          <w:del w:id="167" w:author="Nicolas CUVILLIER" w:date="2021-02-04T10:12:00Z"/>
+        </w:rPr>
       </w:pPr>
       <w:r>
         <w:t xml:space="preserve">Champ d’action du contrôle </w:t>
       </w:r>
     </w:p>
-    <w:p/>
-    <w:p>
-      <w:pPr>
-        <w:jc w:val="both"/>
-      </w:pPr>
-      <w:r>
-        <w:t xml:space="preserve">Ce contrôle se fera sur </w:t>
-      </w:r>
-      <w:r>
-        <w:rPr>
-          <w:b/>
-          <w:bCs/>
-        </w:rPr>
-        <w:t>l’ensemble des tables de la BDD</w:t>
-      </w:r>
-      <w:r>
-        <w:t>. En effet, toute table de la BDD peut être modifiée et la modification de la valeur d’un paramètre en « valeur manquante » doit pouvoir être répercutée sur les paramètres connexes. Par ailleurs, la modification d’une valeur doit pouvoir modifier la valeur des paramètres calculés/agrégés (ex : modification de rain_sum1h entrainera la modification de rain_sum3h).</w:t>
-      </w:r>
-    </w:p>
-    <w:p/>
-    <w:p>
-      <w:pPr>
-        <w:pStyle w:val="Titre3"/>
+    <w:p>
+      <w:pPr>
+        <w:pStyle w:val="Heading3"/>
         <w:numPr>
           <w:ilvl w:val="0"/>
           <w:numId w:val="13"/>
         </w:numPr>
+        <w:pPrChange w:id="168" w:author="Nicolas CUVILLIER" w:date="2021-02-04T10:12:00Z">
+          <w:pPr/>
+        </w:pPrChange>
+      </w:pPr>
+    </w:p>
+    <w:p>
+      <w:pPr>
+        <w:jc w:val="both"/>
+      </w:pPr>
+      <w:r>
+        <w:t xml:space="preserve">Ce contrôle se fera sur </w:t>
+      </w:r>
+      <w:r>
+        <w:rPr>
+          <w:b/>
+          <w:bCs/>
+        </w:rPr>
+        <w:t>l’ensemble des tables de la BDD</w:t>
+      </w:r>
+      <w:r>
+        <w:t>. En effet, toute table de la BDD peut être modifiée et la modification de la valeur d’un paramètre en « valeur manquante » doit pouvoir être répercutée sur les paramètres connexes. Par ailleurs, la modification d’une valeur doit pouvoir modifier la valeur des paramètres calculés/agrégés (ex : modification de rain_sum1h entrainera la modification de rain_sum3h).</w:t>
+      </w:r>
+    </w:p>
+    <w:p/>
+    <w:p>
+      <w:pPr>
+        <w:pStyle w:val="Heading3"/>
+        <w:numPr>
+          <w:ilvl w:val="0"/>
+          <w:numId w:val="13"/>
+        </w:numPr>
+        <w:rPr>
+          <w:del w:id="169" w:author="Nicolas CUVILLIER" w:date="2021-02-04T10:12:00Z"/>
+        </w:rPr>
       </w:pPr>
       <w:r>
         <w:t xml:space="preserve">Triggers </w:t>
@@ -3810,7 +4660,18 @@
         <w:t>de mise à manquant</w:t>
       </w:r>
     </w:p>
-    <w:p/>
+    <w:p>
+      <w:pPr>
+        <w:pStyle w:val="Heading3"/>
+        <w:numPr>
+          <w:ilvl w:val="0"/>
+          <w:numId w:val="13"/>
+        </w:numPr>
+        <w:pPrChange w:id="170" w:author="Nicolas CUVILLIER" w:date="2021-02-04T10:12:00Z">
+          <w:pPr/>
+        </w:pPrChange>
+      </w:pPr>
+    </w:p>
     <w:p>
       <w:pPr>
         <w:rPr>
@@ -3856,7 +4717,7 @@
     </w:p>
     <w:tbl>
       <w:tblPr>
-        <w:tblStyle w:val="Grilledutableau"/>
+        <w:tblStyle w:val="TableGrid"/>
         <w:tblW w:w="0" w:type="auto"/>
         <w:tblLook w:val="04A0" w:firstRow="1" w:lastRow="0" w:firstColumn="1" w:lastColumn="0" w:noHBand="0" w:noVBand="1"/>
       </w:tblPr>
@@ -4003,6 +4864,7 @@
           </w:tcPr>
           <w:p>
             <w:r>
+              <w:lastRenderedPageBreak/>
               <w:t>Température</w:t>
             </w:r>
           </w:p>
@@ -4047,7 +4909,6 @@
           </w:tcPr>
           <w:p>
             <w:r>
-              <w:lastRenderedPageBreak/>
               <w:t>Humidité maximale</w:t>
             </w:r>
           </w:p>
@@ -4155,7 +5016,7 @@
     <w:p/>
     <w:tbl>
       <w:tblPr>
-        <w:tblStyle w:val="Grilledutableau"/>
+        <w:tblStyle w:val="TableGrid"/>
         <w:tblW w:w="0" w:type="auto"/>
         <w:tblLook w:val="04A0" w:firstRow="1" w:lastRow="0" w:firstColumn="1" w:lastColumn="0" w:noHBand="0" w:noVBand="1"/>
       </w:tblPr>
@@ -4340,16 +5201,32 @@
         </w:tc>
       </w:tr>
     </w:tbl>
+    <w:p>
+      <w:pPr>
+        <w:rPr>
+          <w:del w:id="171" w:author="Nicolas CUVILLIER" w:date="2021-02-04T10:12:00Z"/>
+        </w:rPr>
+      </w:pPr>
+    </w:p>
+    <w:p>
+      <w:pPr>
+        <w:rPr>
+          <w:del w:id="172" w:author="Nicolas CUVILLIER" w:date="2021-02-04T10:12:00Z"/>
+        </w:rPr>
+      </w:pPr>
+    </w:p>
     <w:p/>
-    <w:p/>
-    <w:p/>
-    <w:p>
-      <w:pPr>
-        <w:pStyle w:val="Titre2"/>
-        <w:numPr>
-          <w:ilvl w:val="0"/>
-          <w:numId w:val="2"/>
-        </w:numPr>
+    <w:p>
+      <w:pPr>
+        <w:pStyle w:val="Heading2"/>
+        <w:rPr>
+          <w:del w:id="173" w:author="Nicolas CUVILLIER" w:date="2021-02-04T10:12:00Z"/>
+        </w:rPr>
+        <w:pPrChange w:id="174" w:author="Nicolas CUVILLIER" w:date="2021-02-04T10:49:00Z">
+          <w:pPr>
+            <w:pStyle w:val="Heading2"/>
+          </w:pPr>
+        </w:pPrChange>
       </w:pPr>
       <w:r>
         <w:t xml:space="preserve">Contrôle qualité </w:t>
@@ -4357,16 +5234,30 @@
     </w:p>
     <w:p>
       <w:pPr>
-        <w:pStyle w:val="Titre3"/>
-      </w:pPr>
-    </w:p>
-    <w:p>
-      <w:pPr>
-        <w:pStyle w:val="Titre2"/>
+        <w:pStyle w:val="Heading2"/>
+        <w:pPrChange w:id="175" w:author="Nicolas CUVILLIER" w:date="2021-02-04T10:49:00Z">
+          <w:pPr>
+            <w:pStyle w:val="Heading3"/>
+          </w:pPr>
+        </w:pPrChange>
+      </w:pPr>
+    </w:p>
+    <w:p>
+      <w:pPr>
+        <w:pStyle w:val="Heading2"/>
         <w:numPr>
           <w:ilvl w:val="0"/>
           <w:numId w:val="8"/>
         </w:numPr>
+        <w:pPrChange w:id="176" w:author="Nicolas CUVILLIER" w:date="2021-02-04T10:49:00Z">
+          <w:pPr>
+            <w:pStyle w:val="Heading2"/>
+            <w:numPr>
+              <w:numId w:val="8"/>
+            </w:numPr>
+            <w:ind w:left="1068"/>
+          </w:pPr>
+        </w:pPrChange>
       </w:pPr>
       <w:r>
         <w:t>Temporalité du contrôle et bases concernées</w:t>
@@ -4380,7 +5271,7 @@
     </w:p>
     <w:p>
       <w:pPr>
-        <w:pStyle w:val="Paragraphedeliste"/>
+        <w:pStyle w:val="ListParagraph"/>
         <w:numPr>
           <w:ilvl w:val="0"/>
           <w:numId w:val="5"/>
@@ -4392,7 +5283,7 @@
     </w:p>
     <w:p>
       <w:pPr>
-        <w:pStyle w:val="Paragraphedeliste"/>
+        <w:pStyle w:val="ListParagraph"/>
         <w:numPr>
           <w:ilvl w:val="0"/>
           <w:numId w:val="5"/>
@@ -4407,7 +5298,7 @@
     </w:p>
     <w:p>
       <w:pPr>
-        <w:pStyle w:val="Paragraphedeliste"/>
+        <w:pStyle w:val="ListParagraph"/>
         <w:numPr>
           <w:ilvl w:val="0"/>
           <w:numId w:val="5"/>
@@ -4416,15 +5307,23 @@
       <w:r>
         <w:t>Lors d’une modification</w:t>
       </w:r>
+      <w:ins w:id="177" w:author="Nicolas CUVILLIER" w:date="2021-02-04T10:15:00Z">
+        <w:r>
+          <w:t xml:space="preserve"> (ce n’est pas pareil qu’à la demande ?)</w:t>
+        </w:r>
+      </w:ins>
     </w:p>
     <w:p/>
     <w:p>
       <w:pPr>
-        <w:pStyle w:val="Titre3"/>
+        <w:pStyle w:val="Heading3"/>
         <w:numPr>
           <w:ilvl w:val="0"/>
           <w:numId w:val="8"/>
         </w:numPr>
+        <w:rPr>
+          <w:del w:id="178" w:author="Nicolas CUVILLIER" w:date="2021-02-04T10:12:00Z"/>
+        </w:rPr>
       </w:pPr>
       <w:r>
         <w:t>C</w:t>
@@ -4433,7 +5332,243 @@
         <w:t>odes qualités</w:t>
       </w:r>
     </w:p>
-    <w:p/>
+    <w:p>
+      <w:pPr>
+        <w:pStyle w:val="Heading3"/>
+        <w:numPr>
+          <w:ilvl w:val="0"/>
+          <w:numId w:val="8"/>
+        </w:numPr>
+        <w:pPrChange w:id="179" w:author="Nicolas CUVILLIER" w:date="2021-02-04T10:12:00Z">
+          <w:pPr/>
+        </w:pPrChange>
+      </w:pPr>
+    </w:p>
+    <w:p>
+      <w:pPr>
+        <w:rPr>
+          <w:ins w:id="180" w:author="Nicolas CUVILLIER" w:date="2021-02-04T10:18:00Z"/>
+        </w:rPr>
+      </w:pPr>
+      <w:ins w:id="181" w:author="Nicolas CUVILLIER" w:date="2021-02-04T10:19:00Z">
+        <w:r>
+          <w:t>Question : q</w:t>
+        </w:r>
+      </w:ins>
+      <w:ins w:id="182" w:author="Nicolas CUVILLIER" w:date="2021-02-04T10:16:00Z">
+        <w:r>
+          <w:t xml:space="preserve">uand une donnée a été </w:t>
+        </w:r>
+        <w:proofErr w:type="spellStart"/>
+        <w:r>
+          <w:t>modifiee</w:t>
+        </w:r>
+        <w:proofErr w:type="spellEnd"/>
+        <w:r>
+          <w:t xml:space="preserve"> par un filtre/trigger, </w:t>
+        </w:r>
+        <w:proofErr w:type="spellStart"/>
+        <w:r>
+          <w:t>faut il</w:t>
+        </w:r>
+        <w:proofErr w:type="spellEnd"/>
+        <w:r>
+          <w:t xml:space="preserve"> garder cette information </w:t>
+        </w:r>
+      </w:ins>
+      <w:ins w:id="183" w:author="Nicolas CUVILLIER" w:date="2021-02-04T10:17:00Z">
+        <w:r>
+          <w:t xml:space="preserve">dans les </w:t>
+        </w:r>
+        <w:proofErr w:type="spellStart"/>
+        <w:r>
+          <w:t>agregations</w:t>
+        </w:r>
+        <w:proofErr w:type="spellEnd"/>
+        <w:r>
+          <w:t xml:space="preserve"> </w:t>
+        </w:r>
+        <w:proofErr w:type="spellStart"/>
+        <w:r>
+          <w:t>superieure</w:t>
+        </w:r>
+        <w:proofErr w:type="spellEnd"/>
+        <w:r>
+          <w:t> ?</w:t>
+        </w:r>
+      </w:ins>
+      <w:ins w:id="184" w:author="Nicolas CUVILLIER" w:date="2021-02-04T10:19:00Z">
+        <w:r>
+          <w:t xml:space="preserve"> Si oui, e</w:t>
+        </w:r>
+      </w:ins>
+      <w:ins w:id="185" w:author="Nicolas CUVILLIER" w:date="2021-02-04T10:17:00Z">
+        <w:r>
+          <w:t xml:space="preserve">st-ce qu’un simple compteur de modifications faites par les </w:t>
+        </w:r>
+        <w:proofErr w:type="spellStart"/>
+        <w:r>
+          <w:t>controles</w:t>
+        </w:r>
+        <w:proofErr w:type="spellEnd"/>
+        <w:r>
+          <w:t xml:space="preserve"> </w:t>
+        </w:r>
+      </w:ins>
+      <w:ins w:id="186" w:author="Nicolas CUVILLIER" w:date="2021-02-04T10:19:00Z">
+        <w:r>
+          <w:t xml:space="preserve">serait un meilleur </w:t>
+        </w:r>
+        <w:proofErr w:type="spellStart"/>
+        <w:r>
+          <w:t>c</w:t>
+        </w:r>
+      </w:ins>
+      <w:ins w:id="187" w:author="Nicolas CUVILLIER" w:date="2021-02-04T10:20:00Z">
+        <w:r>
+          <w:t>ritere</w:t>
+        </w:r>
+      </w:ins>
+      <w:proofErr w:type="spellEnd"/>
+      <w:ins w:id="188" w:author="Nicolas CUVILLIER" w:date="2021-02-04T10:17:00Z">
+        <w:r>
+          <w:t xml:space="preserve">, tout en gardant un historique </w:t>
+        </w:r>
+      </w:ins>
+      <w:ins w:id="189" w:author="Nicolas CUVILLIER" w:date="2021-02-04T10:20:00Z">
+        <w:r>
+          <w:t xml:space="preserve">dans une autre table </w:t>
+        </w:r>
+      </w:ins>
+      <w:ins w:id="190" w:author="Nicolas CUVILLIER" w:date="2021-02-04T10:17:00Z">
+        <w:r>
+          <w:t>des modifications faite automatiquement par les filtres ?</w:t>
+        </w:r>
+      </w:ins>
+    </w:p>
+    <w:p>
+      <w:pPr>
+        <w:rPr>
+          <w:ins w:id="191" w:author="Nicolas CUVILLIER" w:date="2021-02-04T10:19:00Z"/>
+        </w:rPr>
+      </w:pPr>
+    </w:p>
+    <w:p>
+      <w:pPr>
+        <w:rPr>
+          <w:ins w:id="192" w:author="Nicolas CUVILLIER" w:date="2021-02-04T10:16:00Z"/>
+        </w:rPr>
+      </w:pPr>
+      <w:ins w:id="193" w:author="Nicolas CUVILLIER" w:date="2021-02-04T10:18:00Z">
+        <w:r>
+          <w:t xml:space="preserve">Aussi si une </w:t>
+        </w:r>
+        <w:proofErr w:type="spellStart"/>
+        <w:r>
+          <w:t>donnee</w:t>
+        </w:r>
+        <w:proofErr w:type="spellEnd"/>
+        <w:r>
+          <w:t xml:space="preserve"> a été </w:t>
+        </w:r>
+        <w:proofErr w:type="spellStart"/>
+        <w:r>
+          <w:t>reperee</w:t>
+        </w:r>
+        <w:proofErr w:type="spellEnd"/>
+        <w:r>
+          <w:t xml:space="preserve"> mais non modifiée, est ce qu’un </w:t>
+        </w:r>
+        <w:r>
+          <w:t xml:space="preserve">cumul par </w:t>
+        </w:r>
+        <w:proofErr w:type="spellStart"/>
+        <w:r>
+          <w:t>agregation</w:t>
+        </w:r>
+        <w:proofErr w:type="spellEnd"/>
+        <w:r>
+          <w:t xml:space="preserve"> d’un </w:t>
+        </w:r>
+        <w:r>
+          <w:t xml:space="preserve">compteur des incidents </w:t>
+        </w:r>
+        <w:r>
+          <w:t xml:space="preserve">serait un bon </w:t>
+        </w:r>
+        <w:proofErr w:type="spellStart"/>
+        <w:r>
+          <w:t>critere</w:t>
+        </w:r>
+        <w:proofErr w:type="spellEnd"/>
+        <w:r>
+          <w:t xml:space="preserve">, avec aussi un </w:t>
+        </w:r>
+      </w:ins>
+      <w:ins w:id="194" w:author="Nicolas CUVILLIER" w:date="2021-02-04T10:19:00Z">
+        <w:r>
+          <w:t>historique de ces incidents dans une table ?</w:t>
+        </w:r>
+      </w:ins>
+    </w:p>
+    <w:p>
+      <w:pPr>
+        <w:rPr>
+          <w:ins w:id="195" w:author="Nicolas CUVILLIER" w:date="2021-02-04T10:22:00Z"/>
+        </w:rPr>
+      </w:pPr>
+    </w:p>
+    <w:p>
+      <w:pPr>
+        <w:rPr>
+          <w:ins w:id="196" w:author="Nicolas CUVILLIER" w:date="2021-02-04T10:22:00Z"/>
+        </w:rPr>
+      </w:pPr>
+      <w:ins w:id="197" w:author="Nicolas CUVILLIER" w:date="2021-02-04T10:22:00Z">
+        <w:r>
+          <w:t xml:space="preserve">On pourrait ajouter un champ </w:t>
+        </w:r>
+        <w:proofErr w:type="spellStart"/>
+        <w:r>
+          <w:t>contrôle_qualite</w:t>
+        </w:r>
+        <w:proofErr w:type="spellEnd"/>
+        <w:r>
+          <w:t xml:space="preserve">, </w:t>
+        </w:r>
+        <w:proofErr w:type="spellStart"/>
+        <w:r>
+          <w:t>boolean</w:t>
+        </w:r>
+        <w:proofErr w:type="spellEnd"/>
+        <w:r>
+          <w:t xml:space="preserve"> qui dirait si la </w:t>
+        </w:r>
+        <w:proofErr w:type="spellStart"/>
+        <w:r>
+          <w:t>donnee</w:t>
+        </w:r>
+        <w:proofErr w:type="spellEnd"/>
+        <w:r>
+          <w:t xml:space="preserve"> a été </w:t>
+        </w:r>
+        <w:proofErr w:type="spellStart"/>
+        <w:r>
+          <w:t>controlee</w:t>
+        </w:r>
+        <w:proofErr w:type="spellEnd"/>
+        <w:r>
+          <w:t>.</w:t>
+        </w:r>
+      </w:ins>
+    </w:p>
+    <w:p>
+      <w:pPr>
+        <w:rPr>
+          <w:ins w:id="198" w:author="Nicolas CUVILLIER" w:date="2021-02-04T10:20:00Z"/>
+        </w:rPr>
+      </w:pPr>
+    </w:p>
     <w:p>
       <w:r>
         <w:t>Plusieurs niveaux de codes qualité peuvent être considérés :</w:t>
@@ -4441,7 +5576,7 @@
     </w:p>
     <w:p>
       <w:pPr>
-        <w:pStyle w:val="Paragraphedeliste"/>
+        <w:pStyle w:val="ListParagraph"/>
         <w:numPr>
           <w:ilvl w:val="0"/>
           <w:numId w:val="5"/>
@@ -4450,22 +5585,72 @@
       <w:r>
         <w:t>QC=1 Non contrôlé</w:t>
       </w:r>
-    </w:p>
-    <w:p>
-      <w:pPr>
-        <w:pStyle w:val="Paragraphedeliste"/>
+      <w:ins w:id="199" w:author="Nicolas CUVILLIER" w:date="2021-02-04T10:22:00Z">
+        <w:r>
+          <w:t xml:space="preserve"> (cas </w:t>
+        </w:r>
+        <w:proofErr w:type="spellStart"/>
+        <w:r>
+          <w:t>contrôle_qualite</w:t>
+        </w:r>
+        <w:proofErr w:type="spellEnd"/>
+        <w:r>
+          <w:t xml:space="preserve"> = false)</w:t>
+        </w:r>
+      </w:ins>
+    </w:p>
+    <w:p>
+      <w:pPr>
+        <w:pStyle w:val="ListParagraph"/>
         <w:numPr>
           <w:ilvl w:val="0"/>
           <w:numId w:val="5"/>
         </w:numPr>
       </w:pPr>
       <w:r>
+        <w:lastRenderedPageBreak/>
         <w:t>QC=2 Contrôlé et non douteux</w:t>
       </w:r>
-    </w:p>
-    <w:p>
-      <w:pPr>
-        <w:pStyle w:val="Paragraphedeliste"/>
+      <w:ins w:id="200" w:author="Nicolas CUVILLIER" w:date="2021-02-04T10:22:00Z">
+        <w:r>
+          <w:t xml:space="preserve"> (cas </w:t>
+        </w:r>
+      </w:ins>
+      <w:proofErr w:type="spellStart"/>
+      <w:ins w:id="201" w:author="Nicolas CUVILLIER" w:date="2021-02-04T10:23:00Z">
+        <w:r>
+          <w:t>contrôle_qualite</w:t>
+        </w:r>
+        <w:proofErr w:type="spellEnd"/>
+        <w:r>
+          <w:t xml:space="preserve"> = </w:t>
+        </w:r>
+        <w:proofErr w:type="spellStart"/>
+        <w:r>
+          <w:t>true</w:t>
+        </w:r>
+        <w:proofErr w:type="spellEnd"/>
+        <w:r>
+          <w:t xml:space="preserve"> &amp; </w:t>
+        </w:r>
+        <w:proofErr w:type="spellStart"/>
+        <w:r>
+          <w:t>cpt_incident</w:t>
+        </w:r>
+        <w:proofErr w:type="spellEnd"/>
+        <w:r>
+          <w:t xml:space="preserve"> = 0)</w:t>
+        </w:r>
+      </w:ins>
+      <w:ins w:id="202" w:author="Nicolas CUVILLIER" w:date="2021-02-04T10:22:00Z">
+        <w:r>
+          <w:t xml:space="preserve"> </w:t>
+        </w:r>
+      </w:ins>
+    </w:p>
+    <w:p>
+      <w:pPr>
+        <w:pStyle w:val="ListParagraph"/>
         <w:numPr>
           <w:ilvl w:val="0"/>
           <w:numId w:val="5"/>
@@ -4474,10 +5659,45 @@
       <w:r>
         <w:t>QC=3 Contrôlé et douteux</w:t>
       </w:r>
-    </w:p>
-    <w:p>
-      <w:pPr>
-        <w:pStyle w:val="Paragraphedeliste"/>
+      <w:ins w:id="203" w:author="Nicolas CUVILLIER" w:date="2021-02-04T10:23:00Z">
+        <w:r>
+          <w:t xml:space="preserve"> (cas </w:t>
+        </w:r>
+        <w:proofErr w:type="spellStart"/>
+        <w:r>
+          <w:t>contrôle_qualite</w:t>
+        </w:r>
+        <w:proofErr w:type="spellEnd"/>
+        <w:r>
+          <w:t xml:space="preserve"> = </w:t>
+        </w:r>
+        <w:proofErr w:type="spellStart"/>
+        <w:r>
+          <w:t>true</w:t>
+        </w:r>
+        <w:proofErr w:type="spellEnd"/>
+        <w:r>
+          <w:t xml:space="preserve"> &amp; </w:t>
+        </w:r>
+        <w:proofErr w:type="spellStart"/>
+        <w:r>
+          <w:t>cpt_incident</w:t>
+        </w:r>
+        <w:proofErr w:type="spellEnd"/>
+        <w:r>
+          <w:t xml:space="preserve"> </w:t>
+        </w:r>
+        <w:r>
+          <w:t>&gt;</w:t>
+        </w:r>
+        <w:r>
+          <w:t xml:space="preserve"> 0)</w:t>
+        </w:r>
+      </w:ins>
+    </w:p>
+    <w:p>
+      <w:pPr>
+        <w:pStyle w:val="ListParagraph"/>
         <w:numPr>
           <w:ilvl w:val="0"/>
           <w:numId w:val="5"/>
@@ -4492,10 +5712,49 @@
       <w:r>
         <w:t>QC = 4 Donnée filtrée</w:t>
       </w:r>
-    </w:p>
-    <w:p>
-      <w:pPr>
-        <w:pStyle w:val="Paragraphedeliste"/>
+      <w:ins w:id="204" w:author="Nicolas CUVILLIER" w:date="2021-02-04T10:23:00Z">
+        <w:r>
+          <w:t xml:space="preserve"> (cas </w:t>
+        </w:r>
+        <w:proofErr w:type="spellStart"/>
+        <w:r>
+          <w:t>contrôle_qualite</w:t>
+        </w:r>
+        <w:proofErr w:type="spellEnd"/>
+        <w:r>
+          <w:t xml:space="preserve"> = </w:t>
+        </w:r>
+        <w:proofErr w:type="spellStart"/>
+        <w:r>
+          <w:t>true</w:t>
+        </w:r>
+        <w:proofErr w:type="spellEnd"/>
+        <w:r>
+          <w:t xml:space="preserve"> &amp; </w:t>
+        </w:r>
+        <w:proofErr w:type="spellStart"/>
+        <w:r>
+          <w:t>cpt_</w:t>
+        </w:r>
+        <w:r>
+          <w:t>modif</w:t>
+        </w:r>
+        <w:proofErr w:type="spellEnd"/>
+        <w:r>
+          <w:t xml:space="preserve"> </w:t>
+        </w:r>
+        <w:r>
+          <w:t>&gt;</w:t>
+        </w:r>
+        <w:r>
+          <w:t xml:space="preserve"> 0)</w:t>
+        </w:r>
+      </w:ins>
+      <w:proofErr w:type="spellStart"/>
+    </w:p>
+    <w:p>
+      <w:pPr>
+        <w:pStyle w:val="ListParagraph"/>
         <w:numPr>
           <w:ilvl w:val="0"/>
           <w:numId w:val="5"/>
@@ -4505,30 +5764,51 @@
         <w:rPr>
           <w:color w:val="FF0000"/>
         </w:rPr>
-        <w:t xml:space="preserve">( ??) </w:t>
-      </w:r>
-      <w:r>
-        <w:t xml:space="preserve">QC = </w:t>
-      </w:r>
-      <w:r>
-        <w:t>5</w:t>
-      </w:r>
-      <w:r>
-        <w:t xml:space="preserve"> </w:t>
-      </w:r>
-      <w:r>
-        <w:t>Trigger de mise à manquant</w:t>
-      </w:r>
-    </w:p>
-    <w:p>
-      <w:pPr>
-        <w:pStyle w:val="Paragraphedeliste"/>
+        <w:t>( </w:t>
+      </w:r>
+      <w:proofErr w:type="spellEnd"/>
+      <w:r>
+        <w:rPr>
+          <w:color w:val="FF0000"/>
+        </w:rPr>
+        <w:t xml:space="preserve">??) </w:t>
+      </w:r>
+      <w:r>
+        <w:t>QC = 5 Trigger de mise à manquant</w:t>
+      </w:r>
+      <w:ins w:id="205" w:author="Nicolas CUVILLIER" w:date="2021-02-04T10:23:00Z">
+        <w:r>
+          <w:t xml:space="preserve"> -</w:t>
+        </w:r>
+      </w:ins>
+      <w:ins w:id="206" w:author="Nicolas CUVILLIER" w:date="2021-02-04T10:24:00Z">
+        <w:r>
+          <w:t xml:space="preserve">&gt; cela sera automatiquement </w:t>
+        </w:r>
+        <w:proofErr w:type="spellStart"/>
+        <w:r>
+          <w:t>implementé</w:t>
+        </w:r>
+        <w:proofErr w:type="spellEnd"/>
+        <w:r>
+          <w:t xml:space="preserve"> dans le code, donc ne pourra pas arriver…</w:t>
+        </w:r>
+      </w:ins>
+    </w:p>
+    <w:p>
+      <w:pPr>
+        <w:pStyle w:val="ListParagraph"/>
       </w:pPr>
     </w:p>
     <w:p>
       <w:pPr>
         <w:ind w:left="360"/>
       </w:pPr>
+      <w:ins w:id="207" w:author="Nicolas CUVILLIER" w:date="2021-02-04T10:24:00Z">
+        <w:r>
+          <w:t>Je propose de supprimer les 2 paragraphes suivants :</w:t>
+        </w:r>
+      </w:ins>
     </w:p>
     <w:p>
       <w:r>
@@ -4546,17 +5826,237 @@
     <w:p/>
     <w:p>
       <w:r>
-        <w:t xml:space="preserve">Ces contrôles n’éliminent pas de données, mais génèrent des codes qualité douteux ou non. Ainsi, toute donnée déclarée douteuse reste dans la table contrôlée mais génère un code </w:t>
-      </w:r>
-      <w:r>
-        <w:lastRenderedPageBreak/>
-        <w:t>qualité QC=3.  À la suite de contrôles, le gestionnaire de la base peut valider la donnée douteuse (QC passe de 3 à 2) ou la modifier.</w:t>
-      </w:r>
+        <w:t>Ces contrôles n’éliminent pas de données, mais génèrent des codes qualité douteux ou non. Ainsi, toute donnée déclarée douteuse reste dans la table contrôlée mais génère un code qualité QC=3.  À la suite de contrôles, le gestionnaire de la base peut valider la donnée douteuse (QC passe de 3 à 2) ou la modifier.</w:t>
+      </w:r>
+    </w:p>
+    <w:p>
+      <w:pPr>
+        <w:rPr>
+          <w:ins w:id="208" w:author="Nicolas CUVILLIER" w:date="2021-02-04T10:25:00Z"/>
+        </w:rPr>
+      </w:pPr>
+      <w:ins w:id="209" w:author="Nicolas CUVILLIER" w:date="2021-02-04T10:24:00Z">
+        <w:r>
+          <w:t>Et de les remplacer par :</w:t>
+        </w:r>
+      </w:ins>
+    </w:p>
+    <w:p>
+      <w:pPr>
+        <w:rPr>
+          <w:ins w:id="210" w:author="Nicolas CUVILLIER" w:date="2021-02-04T10:25:00Z"/>
+        </w:rPr>
+      </w:pPr>
+      <w:ins w:id="211" w:author="Nicolas CUVILLIER" w:date="2021-02-04T10:25:00Z">
+        <w:r>
+          <w:t>Il sera possible de d</w:t>
+        </w:r>
+      </w:ins>
+      <w:ins w:id="212" w:author="Nicolas CUVILLIER" w:date="2021-02-04T10:36:00Z">
+        <w:r>
+          <w:t>é</w:t>
+        </w:r>
+      </w:ins>
+      <w:ins w:id="213" w:author="Nicolas CUVILLIER" w:date="2021-02-04T10:25:00Z">
+        <w:r>
+          <w:t>tecter les agr</w:t>
+        </w:r>
+      </w:ins>
+      <w:ins w:id="214" w:author="Nicolas CUVILLIER" w:date="2021-02-04T10:36:00Z">
+        <w:r>
+          <w:t>é</w:t>
+        </w:r>
+      </w:ins>
+      <w:ins w:id="215" w:author="Nicolas CUVILLIER" w:date="2021-02-04T10:25:00Z">
+        <w:r>
+          <w:t>gations douteuses, ainsi que le nombre de modifications automatiques ou incidents de la p</w:t>
+        </w:r>
+      </w:ins>
+      <w:ins w:id="216" w:author="Nicolas CUVILLIER" w:date="2021-02-04T10:37:00Z">
+        <w:r>
+          <w:t>é</w:t>
+        </w:r>
+      </w:ins>
+      <w:ins w:id="217" w:author="Nicolas CUVILLIER" w:date="2021-02-04T10:25:00Z">
+        <w:r>
+          <w:t>riode couvrant l’agr</w:t>
+        </w:r>
+      </w:ins>
+      <w:ins w:id="218" w:author="Nicolas CUVILLIER" w:date="2021-02-04T10:37:00Z">
+        <w:r>
+          <w:t>é</w:t>
+        </w:r>
+      </w:ins>
+      <w:ins w:id="219" w:author="Nicolas CUVILLIER" w:date="2021-02-04T10:25:00Z">
+        <w:r>
+          <w:t>gation</w:t>
+        </w:r>
+      </w:ins>
+    </w:p>
+    <w:p>
+      <w:pPr>
+        <w:rPr>
+          <w:ins w:id="220" w:author="Nicolas CUVILLIER" w:date="2021-02-04T10:25:00Z"/>
+        </w:rPr>
+      </w:pPr>
+    </w:p>
+    <w:p>
+      <w:pPr>
+        <w:rPr>
+          <w:ins w:id="221" w:author="Nicolas CUVILLIER" w:date="2021-02-04T10:25:00Z"/>
+        </w:rPr>
+      </w:pPr>
+      <w:ins w:id="222" w:author="Nicolas CUVILLIER" w:date="2021-02-04T10:25:00Z">
+        <w:r>
+          <w:t>NB : il y a un seul probl</w:t>
+        </w:r>
+      </w:ins>
+      <w:ins w:id="223" w:author="Nicolas CUVILLIER" w:date="2021-02-04T10:37:00Z">
+        <w:r>
+          <w:t>è</w:t>
+        </w:r>
+      </w:ins>
+      <w:ins w:id="224" w:author="Nicolas CUVILLIER" w:date="2021-02-04T10:25:00Z">
+        <w:r>
+          <w:t>me :</w:t>
+        </w:r>
+      </w:ins>
+      <w:ins w:id="225" w:author="Nicolas CUVILLIER" w:date="2021-02-04T10:26:00Z">
+        <w:r>
+          <w:t xml:space="preserve"> le compteur </w:t>
+        </w:r>
+      </w:ins>
+      <w:ins w:id="226" w:author="Nicolas CUVILLIER" w:date="2021-02-04T10:37:00Z">
+        <w:r>
+          <w:t>va avoir</w:t>
+        </w:r>
+      </w:ins>
+      <w:ins w:id="227" w:author="Nicolas CUVILLIER" w:date="2021-02-04T10:26:00Z">
+        <w:r>
+          <w:t xml:space="preserve"> un </w:t>
+        </w:r>
+        <w:proofErr w:type="spellStart"/>
+        <w:r>
+          <w:t>poid</w:t>
+        </w:r>
+        <w:proofErr w:type="spellEnd"/>
+        <w:r>
+          <w:t xml:space="preserve"> diff</w:t>
+        </w:r>
+      </w:ins>
+      <w:ins w:id="228" w:author="Nicolas CUVILLIER" w:date="2021-02-04T10:37:00Z">
+        <w:r>
+          <w:t>é</w:t>
+        </w:r>
+      </w:ins>
+      <w:ins w:id="229" w:author="Nicolas CUVILLIER" w:date="2021-02-04T10:26:00Z">
+        <w:r>
+          <w:t>rent suivant le niveau ou l</w:t>
+        </w:r>
+      </w:ins>
+      <w:ins w:id="230" w:author="Nicolas CUVILLIER" w:date="2021-02-04T10:37:00Z">
+        <w:r>
+          <w:t xml:space="preserve">es </w:t>
+        </w:r>
+      </w:ins>
+      <w:ins w:id="231" w:author="Nicolas CUVILLIER" w:date="2021-02-04T10:26:00Z">
+        <w:r>
+          <w:t>incident</w:t>
+        </w:r>
+      </w:ins>
+      <w:ins w:id="232" w:author="Nicolas CUVILLIER" w:date="2021-02-04T10:37:00Z">
+        <w:r>
+          <w:t>s</w:t>
+        </w:r>
+      </w:ins>
+      <w:ins w:id="233" w:author="Nicolas CUVILLIER" w:date="2021-02-04T10:26:00Z">
+        <w:r>
+          <w:t xml:space="preserve"> </w:t>
+        </w:r>
+      </w:ins>
+      <w:ins w:id="234" w:author="Nicolas CUVILLIER" w:date="2021-02-04T10:37:00Z">
+        <w:r>
+          <w:t>sont</w:t>
+        </w:r>
+      </w:ins>
+      <w:ins w:id="235" w:author="Nicolas CUVILLIER" w:date="2021-02-04T10:26:00Z">
+        <w:r>
+          <w:t xml:space="preserve"> rep</w:t>
+        </w:r>
+      </w:ins>
+      <w:ins w:id="236" w:author="Nicolas CUVILLIER" w:date="2021-02-04T10:37:00Z">
+        <w:r>
+          <w:t>é</w:t>
+        </w:r>
+      </w:ins>
+      <w:ins w:id="237" w:author="Nicolas CUVILLIER" w:date="2021-02-04T10:26:00Z">
+        <w:r>
+          <w:t>r</w:t>
+        </w:r>
+      </w:ins>
+      <w:ins w:id="238" w:author="Nicolas CUVILLIER" w:date="2021-02-04T10:37:00Z">
+        <w:r>
+          <w:t>és</w:t>
+        </w:r>
+      </w:ins>
+      <w:ins w:id="239" w:author="Nicolas CUVILLIER" w:date="2021-02-04T10:26:00Z">
+        <w:r>
+          <w:t> : par exemple si 12 mesures sont erron</w:t>
+        </w:r>
+      </w:ins>
+      <w:ins w:id="240" w:author="Nicolas CUVILLIER" w:date="2021-02-04T10:37:00Z">
+        <w:r>
+          <w:t>é</w:t>
+        </w:r>
+      </w:ins>
+      <w:ins w:id="241" w:author="Nicolas CUVILLIER" w:date="2021-02-04T10:26:00Z">
+        <w:r>
+          <w:t xml:space="preserve">es (sur 12 * 5 mn </w:t>
+        </w:r>
+      </w:ins>
+      <w:ins w:id="242" w:author="Nicolas CUVILLIER" w:date="2021-02-04T10:27:00Z">
+        <w:r>
+          <w:t xml:space="preserve">= 1 heure), il y aura un compteur modification </w:t>
+        </w:r>
+      </w:ins>
+      <w:ins w:id="243" w:author="Nicolas CUVILLIER" w:date="2021-02-04T10:37:00Z">
+        <w:r>
+          <w:t>valant</w:t>
+        </w:r>
+      </w:ins>
+      <w:ins w:id="244" w:author="Nicolas CUVILLIER" w:date="2021-02-04T10:27:00Z">
+        <w:r>
+          <w:t xml:space="preserve"> 12 au niveau mois, ce qui est </w:t>
+        </w:r>
+        <w:proofErr w:type="spellStart"/>
+        <w:r>
+          <w:t>different</w:t>
+        </w:r>
+        <w:proofErr w:type="spellEnd"/>
+        <w:r>
+          <w:t xml:space="preserve"> de 12 incidents sur des jours </w:t>
+        </w:r>
+        <w:proofErr w:type="spellStart"/>
+        <w:r>
+          <w:t>differents</w:t>
+        </w:r>
+      </w:ins>
+      <w:proofErr w:type="spellEnd"/>
+      <w:ins w:id="245" w:author="Nicolas CUVILLIER" w:date="2021-02-04T10:37:00Z">
+        <w:r>
+          <w:t>. Il est propos</w:t>
+        </w:r>
+      </w:ins>
+      <w:ins w:id="246" w:author="Nicolas CUVILLIER" w:date="2021-02-04T10:38:00Z">
+        <w:r>
+          <w:t>é de ne compter les modifications/incidents qu’une fois lors de l’agrégation au niveau supérieur.</w:t>
+        </w:r>
+      </w:ins>
     </w:p>
     <w:p/>
     <w:p>
       <w:pPr>
-        <w:pStyle w:val="Titre3"/>
+        <w:pStyle w:val="Heading3"/>
         <w:numPr>
           <w:ilvl w:val="0"/>
           <w:numId w:val="8"/>
@@ -4594,7 +6094,7 @@
     </w:p>
     <w:tbl>
       <w:tblPr>
-        <w:tblStyle w:val="Grilledutableau"/>
+        <w:tblStyle w:val="TableGrid"/>
         <w:tblW w:w="0" w:type="auto"/>
         <w:tblLook w:val="04A0" w:firstRow="1" w:lastRow="0" w:firstColumn="1" w:lastColumn="0" w:noHBand="0" w:noVBand="1"/>
       </w:tblPr>
@@ -4861,7 +6361,7 @@
     </w:p>
     <w:p>
       <w:pPr>
-        <w:pStyle w:val="Paragraphedeliste"/>
+        <w:pStyle w:val="ListParagraph"/>
         <w:numPr>
           <w:ilvl w:val="0"/>
           <w:numId w:val="5"/>
@@ -4873,7 +6373,7 @@
     </w:p>
     <w:p>
       <w:pPr>
-        <w:pStyle w:val="Paragraphedeliste"/>
+        <w:pStyle w:val="ListParagraph"/>
         <w:numPr>
           <w:ilvl w:val="0"/>
           <w:numId w:val="5"/>
@@ -4894,6 +6394,7 @@
     <w:p/>
     <w:p>
       <w:r>
+        <w:lastRenderedPageBreak/>
         <w:t>L’écart en valeur absolue entre valeur estimée et valeur observée | p*(h) – p(h) | doit être inférieur à un seuil fixe pour chaque paramètre</w:t>
       </w:r>
       <w:r>
@@ -4907,7 +6408,7 @@
     </w:p>
     <w:tbl>
       <w:tblPr>
-        <w:tblStyle w:val="Grilledutableau"/>
+        <w:tblStyle w:val="TableGrid"/>
         <w:tblW w:w="0" w:type="auto"/>
         <w:tblLook w:val="04A0" w:firstRow="1" w:lastRow="0" w:firstColumn="1" w:lastColumn="0" w:noHBand="0" w:noVBand="1"/>
       </w:tblPr>
@@ -5222,7 +6723,7 @@
     </w:p>
     <w:p>
       <w:pPr>
-        <w:pStyle w:val="Paragraphedeliste"/>
+        <w:pStyle w:val="ListParagraph"/>
         <w:numPr>
           <w:ilvl w:val="0"/>
           <w:numId w:val="5"/>
@@ -5234,7 +6735,7 @@
     </w:p>
     <w:p>
       <w:pPr>
-        <w:pStyle w:val="Paragraphedeliste"/>
+        <w:pStyle w:val="ListParagraph"/>
         <w:numPr>
           <w:ilvl w:val="0"/>
           <w:numId w:val="5"/>
@@ -5247,7 +6748,7 @@
     <w:p/>
     <w:tbl>
       <w:tblPr>
-        <w:tblStyle w:val="Grilledutableau"/>
+        <w:tblStyle w:val="TableGrid"/>
         <w:tblW w:w="0" w:type="auto"/>
         <w:tblLook w:val="04A0" w:firstRow="1" w:lastRow="0" w:firstColumn="1" w:lastColumn="0" w:noHBand="0" w:noVBand="1"/>
       </w:tblPr>
@@ -5278,7 +6779,6 @@
                 <w:b/>
                 <w:bCs/>
               </w:rPr>
-              <w:lastRenderedPageBreak/>
               <w:t>Capteur bloqué</w:t>
             </w:r>
           </w:p>
@@ -5473,7 +6973,7 @@
     </w:p>
     <w:tbl>
       <w:tblPr>
-        <w:tblStyle w:val="Grilledutableau"/>
+        <w:tblStyle w:val="TableGrid"/>
         <w:tblW w:w="9918" w:type="dxa"/>
         <w:tblLook w:val="04A0" w:firstRow="1" w:lastRow="0" w:firstColumn="1" w:lastColumn="0" w:noHBand="0" w:noVBand="1"/>
       </w:tblPr>
@@ -5688,13 +7188,10 @@
     <w:p/>
     <w:p>
       <w:pPr>
-        <w:pStyle w:val="Titre2"/>
-        <w:numPr>
-          <w:ilvl w:val="0"/>
-          <w:numId w:val="2"/>
-        </w:numPr>
-      </w:pPr>
-      <w:r>
+        <w:pStyle w:val="Heading2"/>
+      </w:pPr>
+      <w:r>
+        <w:lastRenderedPageBreak/>
         <w:t xml:space="preserve">Actions </w:t>
       </w:r>
       <w:r>
@@ -5707,54 +7204,370 @@
     <w:p>
       <w:pPr>
         <w:rPr>
+          <w:del w:id="247" w:author="Nicolas CUVILLIER" w:date="2021-02-04T10:39:00Z"/>
           <w:b/>
           <w:bCs/>
           <w:color w:val="FF0000"/>
         </w:rPr>
       </w:pPr>
-      <w:r>
-        <w:rPr>
-          <w:b/>
-          <w:bCs/>
-          <w:color w:val="FF0000"/>
-        </w:rPr>
-        <w:t>( !!!)</w:t>
-      </w:r>
-    </w:p>
-    <w:p>
-      <w:r>
-        <w:t>La modification d’une valeur dans une table doit pouvoir mettre à jour automatiquement les paramètres calculés à partir de celle-ci.</w:t>
-      </w:r>
-      <w:r>
-        <w:t xml:space="preserve"> Les mécanismes suivants devront être définis : </w:t>
-      </w:r>
-    </w:p>
-    <w:p>
-      <w:pPr>
-        <w:pStyle w:val="Paragraphedeliste"/>
+      <w:del w:id="248" w:author="Nicolas CUVILLIER" w:date="2021-02-04T10:39:00Z">
+        <w:r>
+          <w:rPr>
+            <w:b/>
+            <w:bCs/>
+            <w:color w:val="FF0000"/>
+          </w:rPr>
+          <w:delText>( !!!)</w:delText>
+        </w:r>
+      </w:del>
+    </w:p>
+    <w:p>
+      <w:pPr>
+        <w:rPr>
+          <w:del w:id="249" w:author="Nicolas CUVILLIER" w:date="2021-02-04T10:39:00Z"/>
+        </w:rPr>
+      </w:pPr>
+      <w:del w:id="250" w:author="Nicolas CUVILLIER" w:date="2021-02-04T10:39:00Z">
+        <w:r>
+          <w:delText>La modification d’une valeur dans une table doit pouvoir mettre à jour automatiquement les paramètres calculés à partir de celle-ci.</w:delText>
+        </w:r>
+        <w:r>
+          <w:delText xml:space="preserve"> Les mécanismes suivants devront être définis : </w:delText>
+        </w:r>
+      </w:del>
+    </w:p>
+    <w:p>
+      <w:pPr>
+        <w:pStyle w:val="ListParagraph"/>
         <w:numPr>
           <w:ilvl w:val="0"/>
           <w:numId w:val="5"/>
         </w:numPr>
-      </w:pPr>
-      <w:r>
-        <w:t>Donnée manquante et répercussion dans les autres tables</w:t>
-      </w:r>
-    </w:p>
-    <w:p>
-      <w:pPr>
-        <w:pStyle w:val="Paragraphedeliste"/>
+        <w:rPr>
+          <w:del w:id="251" w:author="Nicolas CUVILLIER" w:date="2021-02-04T10:39:00Z"/>
+        </w:rPr>
+      </w:pPr>
+      <w:del w:id="252" w:author="Nicolas CUVILLIER" w:date="2021-02-04T10:39:00Z">
+        <w:r>
+          <w:delText>Donnée manquante et répercussion dans les autres tables</w:delText>
+        </w:r>
+      </w:del>
+    </w:p>
+    <w:p>
+      <w:pPr>
+        <w:pStyle w:val="ListParagraph"/>
         <w:numPr>
           <w:ilvl w:val="0"/>
           <w:numId w:val="5"/>
         </w:numPr>
-      </w:pPr>
-      <w:r>
-        <w:t>Modification d’une donnée, répercussion dans les autres tables et relance d’un contrôle</w:t>
-      </w:r>
+        <w:rPr>
+          <w:del w:id="253" w:author="Nicolas CUVILLIER" w:date="2021-02-04T10:39:00Z"/>
+        </w:rPr>
+      </w:pPr>
+      <w:del w:id="254" w:author="Nicolas CUVILLIER" w:date="2021-02-04T10:39:00Z">
+        <w:r>
+          <w:delText>Modification d’une donnée, répercussion dans les autres tables et relance d’un contrôle</w:delText>
+        </w:r>
+      </w:del>
+    </w:p>
+    <w:p>
+      <w:pPr>
+        <w:rPr>
+          <w:ins w:id="255" w:author="Nicolas CUVILLIER" w:date="2021-02-04T09:40:00Z"/>
+        </w:rPr>
+      </w:pPr>
+      <w:ins w:id="256" w:author="Nicolas CUVILLIER" w:date="2021-02-04T09:40:00Z">
+        <w:r>
+          <w:t>On va avoir deux types d’actions :</w:t>
+        </w:r>
+      </w:ins>
+    </w:p>
+    <w:p>
+      <w:pPr>
+        <w:pStyle w:val="ListParagraph"/>
+        <w:numPr>
+          <w:ilvl w:val="0"/>
+          <w:numId w:val="18"/>
+        </w:numPr>
+        <w:rPr>
+          <w:ins w:id="257" w:author="Nicolas CUVILLIER" w:date="2021-02-04T09:40:00Z"/>
+        </w:rPr>
+      </w:pPr>
+      <w:ins w:id="258" w:author="Nicolas CUVILLIER" w:date="2021-02-04T09:40:00Z">
+        <w:r>
+          <w:t xml:space="preserve">Annulation de la donnée. Dans ce cas la donnée, et les données liées (voir trigger plus après dans ce document) seront mises à </w:t>
+        </w:r>
+        <w:proofErr w:type="spellStart"/>
+        <w:r>
+          <w:t>null</w:t>
+        </w:r>
+        <w:proofErr w:type="spellEnd"/>
+        <w:r>
+          <w:t xml:space="preserve">, et </w:t>
+        </w:r>
+      </w:ins>
+      <w:ins w:id="259" w:author="Nicolas CUVILLIER" w:date="2021-02-04T10:39:00Z">
+        <w:r>
+          <w:t xml:space="preserve">traitée comme une valeur non fournie </w:t>
+        </w:r>
+      </w:ins>
+      <w:ins w:id="260" w:author="Nicolas CUVILLIER" w:date="2021-02-04T09:40:00Z">
+        <w:r>
+          <w:t>aux niveaux supérieurs</w:t>
+        </w:r>
+      </w:ins>
+      <w:ins w:id="261" w:author="Nicolas CUVILLIER" w:date="2021-02-04T10:39:00Z">
+        <w:r>
+          <w:t xml:space="preserve"> d’agrégation. Aussi le nombre d</w:t>
+        </w:r>
+      </w:ins>
+      <w:ins w:id="262" w:author="Nicolas CUVILLIER" w:date="2021-02-04T10:40:00Z">
+        <w:r>
+          <w:t xml:space="preserve">e modification sera </w:t>
+        </w:r>
+        <w:proofErr w:type="spellStart"/>
+        <w:r>
+          <w:t>incrementée</w:t>
+        </w:r>
+        <w:proofErr w:type="spellEnd"/>
+        <w:r>
+          <w:t>.</w:t>
+        </w:r>
+      </w:ins>
+      <w:ins w:id="263" w:author="Nicolas CUVILLIER" w:date="2021-02-04T10:42:00Z">
+        <w:r>
+          <w:t xml:space="preserve"> Une entrée sera créée dans une table historique</w:t>
+        </w:r>
+      </w:ins>
+      <w:ins w:id="264" w:author="Nicolas CUVILLIER" w:date="2021-02-04T10:44:00Z">
+        <w:r>
+          <w:t xml:space="preserve"> « </w:t>
+        </w:r>
+        <w:proofErr w:type="spellStart"/>
+        <w:r>
+          <w:t>fitration</w:t>
+        </w:r>
+        <w:proofErr w:type="spellEnd"/>
+        <w:r>
+          <w:t> »</w:t>
+        </w:r>
+      </w:ins>
+      <w:ins w:id="265" w:author="Nicolas CUVILLIER" w:date="2021-02-04T10:42:00Z">
+        <w:r>
+          <w:t xml:space="preserve">, </w:t>
+        </w:r>
+      </w:ins>
+      <w:ins w:id="266" w:author="Nicolas CUVILLIER" w:date="2021-02-04T10:43:00Z">
+        <w:r>
+          <w:t>la date du jour, l</w:t>
+        </w:r>
+      </w:ins>
+      <w:ins w:id="267" w:author="Nicolas CUVILLIER" w:date="2021-02-04T10:42:00Z">
+        <w:r>
+          <w:t xml:space="preserve">e </w:t>
+        </w:r>
+        <w:proofErr w:type="spellStart"/>
+        <w:r>
+          <w:t>no</w:t>
+        </w:r>
+      </w:ins>
+      <w:proofErr w:type="spellEnd"/>
+      <w:ins w:id="268" w:author="Nicolas CUVILLIER" w:date="2021-02-04T10:43:00Z">
+        <w:r>
+          <w:t xml:space="preserve"> du poste, le niveau d’</w:t>
+        </w:r>
+        <w:proofErr w:type="spellStart"/>
+        <w:r>
+          <w:t>agregation</w:t>
+        </w:r>
+        <w:proofErr w:type="spellEnd"/>
+        <w:r>
+          <w:t xml:space="preserve">, le nom du </w:t>
+        </w:r>
+        <w:proofErr w:type="spellStart"/>
+        <w:r>
+          <w:t>parametre</w:t>
+        </w:r>
+        <w:proofErr w:type="spellEnd"/>
+        <w:r>
+          <w:t>, la valeur rejet</w:t>
+        </w:r>
+      </w:ins>
+      <w:ins w:id="269" w:author="Nicolas CUVILLIER" w:date="2021-02-04T10:45:00Z">
+        <w:r>
+          <w:t>é</w:t>
+        </w:r>
+      </w:ins>
+      <w:ins w:id="270" w:author="Nicolas CUVILLIER" w:date="2021-02-04T10:43:00Z">
+        <w:r>
+          <w:t xml:space="preserve">e, et le </w:t>
+        </w:r>
+        <w:proofErr w:type="spellStart"/>
+        <w:r>
+          <w:t>no</w:t>
+        </w:r>
+        <w:proofErr w:type="spellEnd"/>
+        <w:r>
+          <w:t xml:space="preserve"> de la r</w:t>
+        </w:r>
+      </w:ins>
+      <w:ins w:id="271" w:author="Nicolas CUVILLIER" w:date="2021-02-04T10:45:00Z">
+        <w:r>
+          <w:t>è</w:t>
+        </w:r>
+      </w:ins>
+      <w:ins w:id="272" w:author="Nicolas CUVILLIER" w:date="2021-02-04T10:43:00Z">
+        <w:r>
+          <w:t xml:space="preserve">gle </w:t>
+        </w:r>
+      </w:ins>
+      <w:ins w:id="273" w:author="Nicolas CUVILLIER" w:date="2021-02-04T10:44:00Z">
+        <w:r>
+          <w:t>rejetant cette valeur.</w:t>
+        </w:r>
+      </w:ins>
+    </w:p>
+    <w:p>
+      <w:pPr>
+        <w:pStyle w:val="ListParagraph"/>
+        <w:numPr>
+          <w:ilvl w:val="0"/>
+          <w:numId w:val="18"/>
+        </w:numPr>
+        <w:rPr>
+          <w:ins w:id="274" w:author="Nicolas CUVILLIER" w:date="2021-02-04T10:40:00Z"/>
+        </w:rPr>
+      </w:pPr>
+      <w:ins w:id="275" w:author="Nicolas CUVILLIER" w:date="2021-02-04T09:40:00Z">
+        <w:r>
+          <w:t>D</w:t>
+        </w:r>
+      </w:ins>
+      <w:ins w:id="276" w:author="Nicolas CUVILLIER" w:date="2021-02-04T10:40:00Z">
+        <w:r>
+          <w:t>é</w:t>
+        </w:r>
+      </w:ins>
+      <w:ins w:id="277" w:author="Nicolas CUVILLIER" w:date="2021-02-04T09:40:00Z">
+        <w:r>
+          <w:t xml:space="preserve">tection d’une valeur inconsistante : </w:t>
+        </w:r>
+      </w:ins>
+      <w:ins w:id="278" w:author="Nicolas CUVILLIER" w:date="2021-02-04T10:40:00Z">
+        <w:r>
+          <w:t>Cette valeur sera gardée dans la base de donnée</w:t>
+        </w:r>
+      </w:ins>
+      <w:ins w:id="279" w:author="Nicolas CUVILLIER" w:date="2021-02-04T10:45:00Z">
+        <w:r>
+          <w:t>s</w:t>
+        </w:r>
+      </w:ins>
+      <w:ins w:id="280" w:author="Nicolas CUVILLIER" w:date="2021-02-04T10:40:00Z">
+        <w:r>
+          <w:t xml:space="preserve"> ( ?? Peut</w:t>
+        </w:r>
+      </w:ins>
+      <w:ins w:id="281" w:author="Nicolas CUVILLIER" w:date="2021-02-04T10:45:00Z">
+        <w:r>
+          <w:t>-</w:t>
+        </w:r>
+      </w:ins>
+      <w:ins w:id="282" w:author="Nicolas CUVILLIER" w:date="2021-02-04T10:40:00Z">
+        <w:r>
+          <w:t>on faire autre chose ??).</w:t>
+        </w:r>
+      </w:ins>
+      <w:ins w:id="283" w:author="Nicolas CUVILLIER" w:date="2021-02-04T10:41:00Z">
+        <w:r>
+          <w:t xml:space="preserve"> Dans ce cas elle sera utilisée dans les calculs d’agrégation (il faudra voir pour les valeurs </w:t>
+        </w:r>
+        <w:proofErr w:type="spellStart"/>
+        <w:r>
+          <w:t>extremes</w:t>
+        </w:r>
+        <w:proofErr w:type="spellEnd"/>
+        <w:r>
+          <w:t xml:space="preserve">…). Aussi le nombre d’incident sera </w:t>
+        </w:r>
+        <w:proofErr w:type="spellStart"/>
+        <w:r>
+          <w:t>incrementé</w:t>
+        </w:r>
+        <w:proofErr w:type="spellEnd"/>
+        <w:r>
+          <w:t>.</w:t>
+        </w:r>
+      </w:ins>
+      <w:ins w:id="284" w:author="Nicolas CUVILLIER" w:date="2021-02-04T10:44:00Z">
+        <w:r>
+          <w:t xml:space="preserve"> </w:t>
+        </w:r>
+        <w:r>
+          <w:t xml:space="preserve">Une entrée sera créée dans une table </w:t>
+        </w:r>
+        <w:r>
+          <w:t>« </w:t>
+        </w:r>
+        <w:r>
+          <w:t>historique</w:t>
+        </w:r>
+        <w:r>
+          <w:t> » incident</w:t>
+        </w:r>
+        <w:r>
+          <w:t>, la date du jour, le no du poste, le niveau d’</w:t>
+        </w:r>
+        <w:proofErr w:type="spellStart"/>
+        <w:r>
+          <w:t>agregation</w:t>
+        </w:r>
+        <w:proofErr w:type="spellEnd"/>
+        <w:r>
+          <w:t xml:space="preserve">, le nom du </w:t>
+        </w:r>
+        <w:proofErr w:type="spellStart"/>
+        <w:r>
+          <w:t>parametre</w:t>
+        </w:r>
+        <w:proofErr w:type="spellEnd"/>
+        <w:r>
+          <w:t>, la valeur rejet</w:t>
+        </w:r>
+      </w:ins>
+      <w:ins w:id="285" w:author="Nicolas CUVILLIER" w:date="2021-02-04T10:45:00Z">
+        <w:r>
+          <w:t>é</w:t>
+        </w:r>
+      </w:ins>
+      <w:ins w:id="286" w:author="Nicolas CUVILLIER" w:date="2021-02-04T10:44:00Z">
+        <w:r>
+          <w:t xml:space="preserve">e, et le </w:t>
+        </w:r>
+        <w:proofErr w:type="spellStart"/>
+        <w:r>
+          <w:t>no</w:t>
+        </w:r>
+        <w:proofErr w:type="spellEnd"/>
+        <w:r>
+          <w:t xml:space="preserve"> de la r</w:t>
+        </w:r>
+      </w:ins>
+      <w:ins w:id="287" w:author="Nicolas CUVILLIER" w:date="2021-02-04T10:45:00Z">
+        <w:r>
+          <w:t>è</w:t>
+        </w:r>
+      </w:ins>
+      <w:ins w:id="288" w:author="Nicolas CUVILLIER" w:date="2021-02-04T10:44:00Z">
+        <w:r>
+          <w:t>gle rejetant cette valeur.</w:t>
+        </w:r>
+      </w:ins>
     </w:p>
     <w:p/>
     <w:sectPr>
+      <w:headerReference w:type="default" r:id="rId7"/>
+      <w:footerReference w:type="default" r:id="rId8"/>
       <w:pgSz w:w="11900" w:h="16840"/>
       <w:pgMar w:top="1417" w:right="1417" w:bottom="1417" w:left="1417" w:header="708" w:footer="708" w:gutter="0"/>
       <w:cols w:space="708"/>
@@ -5764,6 +7577,104 @@
 </w:document>
 </file>
 
+<file path=word/endnotes.xml><?xml version="1.0" encoding="utf-8"?>
+<w:endnotes xmlns:wpc="http://schemas.microsoft.com/office/word/2010/wordprocessingCanvas" xmlns:cx="http://schemas.microsoft.com/office/drawing/2014/chartex" xmlns:cx1="http://schemas.microsoft.com/office/drawing/2015/9/8/chartex" xmlns:cx2="http://schemas.microsoft.com/office/drawing/2015/10/21/chartex" xmlns:cx3="http://schemas.microsoft.com/office/drawing/2016/5/9/chartex" xmlns:cx4="http://schemas.microsoft.com/office/drawing/2016/5/10/chartex" xmlns:cx5="http://schemas.microsoft.com/office/drawing/2016/5/11/chartex" xmlns:cx6="http://schemas.microsoft.com/office/drawing/2016/5/12/chartex" xmlns:cx7="http://schemas.microsoft.com/office/drawing/2016/5/13/chartex" xmlns:cx8="http://schemas.microsoft.com/office/drawing/2016/5/14/chartex" xmlns:mc="http://schemas.openxmlformats.org/markup-compatibility/2006" xmlns:aink="http://schemas.microsoft.com/office/drawing/2016/ink" xmlns:am3d="http://schemas.microsoft.com/office/drawing/2017/model3d" xmlns:o="urn:schemas-microsoft-com:office:office" xmlns:r="http://schemas.openxmlformats.org/officeDocument/2006/relationships" xmlns:m="http://schemas.openxmlformats.org/officeDocument/2006/math" xmlns:v="urn:schemas-microsoft-com:vml" xmlns:wp14="http://schemas.microsoft.com/office/word/2010/wordprocessingDrawing" xmlns:wp="http://schemas.openxmlformats.org/drawingml/2006/wordprocessingDrawing" xmlns:w10="urn:schemas-microsoft-com:office:word" xmlns:w="http://schemas.openxmlformats.org/wordprocessingml/2006/main" xmlns:w14="http://schemas.microsoft.com/office/word/2010/wordml" xmlns:w15="http://schemas.microsoft.com/office/word/2012/wordml" xmlns:w16cex="http://schemas.microsoft.com/office/word/2018/wordml/cex" xmlns:w16cid="http://schemas.microsoft.com/office/word/2016/wordml/cid" xmlns:w16="http://schemas.microsoft.com/office/word/2018/wordml" xmlns:w16se="http://schemas.microsoft.com/office/word/2015/wordml/symex" xmlns:wpg="http://schemas.microsoft.com/office/word/2010/wordprocessingGroup" xmlns:wpi="http://schemas.microsoft.com/office/word/2010/wordprocessingInk" xmlns:wne="http://schemas.microsoft.com/office/word/2006/wordml" xmlns:wps="http://schemas.microsoft.com/office/word/2010/wordprocessingShape" mc:Ignorable="w14 w15 w16se w16cid w16 w16cex wp14">
+  <w:endnote w:type="separator" w:id="-1">
+    <w:p>
+      <w:r>
+        <w:separator/>
+      </w:r>
+    </w:p>
+  </w:endnote>
+  <w:endnote w:type="continuationSeparator" w:id="0">
+    <w:p>
+      <w:r>
+        <w:continuationSeparator/>
+      </w:r>
+    </w:p>
+  </w:endnote>
+</w:endnotes>
+</file>
+
+<file path=word/footer1.xml><?xml version="1.0" encoding="utf-8"?>
+<w:ftr xmlns:wpc="http://schemas.microsoft.com/office/word/2010/wordprocessingCanvas" xmlns:cx="http://schemas.microsoft.com/office/drawing/2014/chartex" xmlns:cx1="http://schemas.microsoft.com/office/drawing/2015/9/8/chartex" xmlns:cx2="http://schemas.microsoft.com/office/drawing/2015/10/21/chartex" xmlns:cx3="http://schemas.microsoft.com/office/drawing/2016/5/9/chartex" xmlns:cx4="http://schemas.microsoft.com/office/drawing/2016/5/10/chartex" xmlns:cx5="http://schemas.microsoft.com/office/drawing/2016/5/11/chartex" xmlns:cx6="http://schemas.microsoft.com/office/drawing/2016/5/12/chartex" xmlns:cx7="http://schemas.microsoft.com/office/drawing/2016/5/13/chartex" xmlns:cx8="http://schemas.microsoft.com/office/drawing/2016/5/14/chartex" xmlns:mc="http://schemas.openxmlformats.org/markup-compatibility/2006" xmlns:aink="http://schemas.microsoft.com/office/drawing/2016/ink" xmlns:am3d="http://schemas.microsoft.com/office/drawing/2017/model3d" xmlns:o="urn:schemas-microsoft-com:office:office" xmlns:r="http://schemas.openxmlformats.org/officeDocument/2006/relationships" xmlns:m="http://schemas.openxmlformats.org/officeDocument/2006/math" xmlns:v="urn:schemas-microsoft-com:vml" xmlns:wp14="http://schemas.microsoft.com/office/word/2010/wordprocessingDrawing" xmlns:wp="http://schemas.openxmlformats.org/drawingml/2006/wordprocessingDrawing" xmlns:w10="urn:schemas-microsoft-com:office:word" xmlns:w="http://schemas.openxmlformats.org/wordprocessingml/2006/main" xmlns:w14="http://schemas.microsoft.com/office/word/2010/wordml" xmlns:w15="http://schemas.microsoft.com/office/word/2012/wordml" xmlns:w16cex="http://schemas.microsoft.com/office/word/2018/wordml/cex" xmlns:w16cid="http://schemas.microsoft.com/office/word/2016/wordml/cid" xmlns:w16="http://schemas.microsoft.com/office/word/2018/wordml" xmlns:w16se="http://schemas.microsoft.com/office/word/2015/wordml/symex" xmlns:wpg="http://schemas.microsoft.com/office/word/2010/wordprocessingGroup" xmlns:wpi="http://schemas.microsoft.com/office/word/2010/wordprocessingInk" xmlns:wne="http://schemas.microsoft.com/office/word/2006/wordml" xmlns:wps="http://schemas.microsoft.com/office/word/2010/wordprocessingShape" mc:Ignorable="w14 w15 w16se w16cid w16 w16cex wp14">
+  <w:p>
+    <w:pPr>
+      <w:pStyle w:val="Footer"/>
+    </w:pPr>
+    <w:ins w:id="294" w:author="Nicolas CUVILLIER" w:date="2021-02-04T10:48:00Z">
+      <w:r>
+        <w:t>Version 0.2</w:t>
+      </w:r>
+    </w:ins>
+  </w:p>
+</w:ftr>
+</file>
+
+<file path=word/footnotes.xml><?xml version="1.0" encoding="utf-8"?>
+<w:footnotes xmlns:wpc="http://schemas.microsoft.com/office/word/2010/wordprocessingCanvas" xmlns:cx="http://schemas.microsoft.com/office/drawing/2014/chartex" xmlns:cx1="http://schemas.microsoft.com/office/drawing/2015/9/8/chartex" xmlns:cx2="http://schemas.microsoft.com/office/drawing/2015/10/21/chartex" xmlns:cx3="http://schemas.microsoft.com/office/drawing/2016/5/9/chartex" xmlns:cx4="http://schemas.microsoft.com/office/drawing/2016/5/10/chartex" xmlns:cx5="http://schemas.microsoft.com/office/drawing/2016/5/11/chartex" xmlns:cx6="http://schemas.microsoft.com/office/drawing/2016/5/12/chartex" xmlns:cx7="http://schemas.microsoft.com/office/drawing/2016/5/13/chartex" xmlns:cx8="http://schemas.microsoft.com/office/drawing/2016/5/14/chartex" xmlns:mc="http://schemas.openxmlformats.org/markup-compatibility/2006" xmlns:aink="http://schemas.microsoft.com/office/drawing/2016/ink" xmlns:am3d="http://schemas.microsoft.com/office/drawing/2017/model3d" xmlns:o="urn:schemas-microsoft-com:office:office" xmlns:r="http://schemas.openxmlformats.org/officeDocument/2006/relationships" xmlns:m="http://schemas.openxmlformats.org/officeDocument/2006/math" xmlns:v="urn:schemas-microsoft-com:vml" xmlns:wp14="http://schemas.microsoft.com/office/word/2010/wordprocessingDrawing" xmlns:wp="http://schemas.openxmlformats.org/drawingml/2006/wordprocessingDrawing" xmlns:w10="urn:schemas-microsoft-com:office:word" xmlns:w="http://schemas.openxmlformats.org/wordprocessingml/2006/main" xmlns:w14="http://schemas.microsoft.com/office/word/2010/wordml" xmlns:w15="http://schemas.microsoft.com/office/word/2012/wordml" xmlns:w16cex="http://schemas.microsoft.com/office/word/2018/wordml/cex" xmlns:w16cid="http://schemas.microsoft.com/office/word/2016/wordml/cid" xmlns:w16="http://schemas.microsoft.com/office/word/2018/wordml" xmlns:w16se="http://schemas.microsoft.com/office/word/2015/wordml/symex" xmlns:wpg="http://schemas.microsoft.com/office/word/2010/wordprocessingGroup" xmlns:wpi="http://schemas.microsoft.com/office/word/2010/wordprocessingInk" xmlns:wne="http://schemas.microsoft.com/office/word/2006/wordml" xmlns:wps="http://schemas.microsoft.com/office/word/2010/wordprocessingShape" mc:Ignorable="w14 w15 w16se w16cid w16 w16cex wp14">
+  <w:footnote w:type="separator" w:id="-1">
+    <w:p>
+      <w:r>
+        <w:separator/>
+      </w:r>
+    </w:p>
+  </w:footnote>
+  <w:footnote w:type="continuationSeparator" w:id="0">
+    <w:p>
+      <w:r>
+        <w:continuationSeparator/>
+      </w:r>
+    </w:p>
+  </w:footnote>
+</w:footnotes>
+</file>
+
+<file path=word/header1.xml><?xml version="1.0" encoding="utf-8"?>
+<w:hdr xmlns:wpc="http://schemas.microsoft.com/office/word/2010/wordprocessingCanvas" xmlns:cx="http://schemas.microsoft.com/office/drawing/2014/chartex" xmlns:cx1="http://schemas.microsoft.com/office/drawing/2015/9/8/chartex" xmlns:cx2="http://schemas.microsoft.com/office/drawing/2015/10/21/chartex" xmlns:cx3="http://schemas.microsoft.com/office/drawing/2016/5/9/chartex" xmlns:cx4="http://schemas.microsoft.com/office/drawing/2016/5/10/chartex" xmlns:cx5="http://schemas.microsoft.com/office/drawing/2016/5/11/chartex" xmlns:cx6="http://schemas.microsoft.com/office/drawing/2016/5/12/chartex" xmlns:cx7="http://schemas.microsoft.com/office/drawing/2016/5/13/chartex" xmlns:cx8="http://schemas.microsoft.com/office/drawing/2016/5/14/chartex" xmlns:mc="http://schemas.openxmlformats.org/markup-compatibility/2006" xmlns:aink="http://schemas.microsoft.com/office/drawing/2016/ink" xmlns:am3d="http://schemas.microsoft.com/office/drawing/2017/model3d" xmlns:o="urn:schemas-microsoft-com:office:office" xmlns:r="http://schemas.openxmlformats.org/officeDocument/2006/relationships" xmlns:m="http://schemas.openxmlformats.org/officeDocument/2006/math" xmlns:v="urn:schemas-microsoft-com:vml" xmlns:wp14="http://schemas.microsoft.com/office/word/2010/wordprocessingDrawing" xmlns:wp="http://schemas.openxmlformats.org/drawingml/2006/wordprocessingDrawing" xmlns:w10="urn:schemas-microsoft-com:office:word" xmlns:w="http://schemas.openxmlformats.org/wordprocessingml/2006/main" xmlns:w14="http://schemas.microsoft.com/office/word/2010/wordml" xmlns:w15="http://schemas.microsoft.com/office/word/2012/wordml" xmlns:w16cex="http://schemas.microsoft.com/office/word/2018/wordml/cex" xmlns:w16cid="http://schemas.microsoft.com/office/word/2016/wordml/cid" xmlns:w16="http://schemas.microsoft.com/office/word/2018/wordml" xmlns:w16se="http://schemas.microsoft.com/office/word/2015/wordml/symex" xmlns:wpg="http://schemas.microsoft.com/office/word/2010/wordprocessingGroup" xmlns:wpi="http://schemas.microsoft.com/office/word/2010/wordprocessingInk" xmlns:wne="http://schemas.microsoft.com/office/word/2006/wordml" xmlns:wps="http://schemas.microsoft.com/office/word/2010/wordprocessingShape" mc:Ignorable="w14 w15 w16se w16cid w16 w16cex wp14">
+  <w:p>
+    <w:pPr>
+      <w:pStyle w:val="Header"/>
+      <w:jc w:val="center"/>
+      <w:rPr>
+        <w:sz w:val="32"/>
+        <w:szCs w:val="32"/>
+        <w:rPrChange w:id="289" w:author="Nicolas CUVILLIER" w:date="2021-02-04T10:48:00Z">
+          <w:rPr/>
+        </w:rPrChange>
+      </w:rPr>
+      <w:pPrChange w:id="290" w:author="Nicolas CUVILLIER" w:date="2021-02-04T10:48:00Z">
+        <w:pPr>
+          <w:pStyle w:val="Header"/>
+        </w:pPr>
+      </w:pPrChange>
+    </w:pPr>
+    <w:ins w:id="291" w:author="Nicolas CUVILLIER" w:date="2021-02-04T10:48:00Z">
+      <w:r>
+        <w:rPr>
+          <w:sz w:val="32"/>
+          <w:szCs w:val="32"/>
+          <w:rPrChange w:id="292" w:author="Nicolas CUVILLIER" w:date="2021-02-04T10:48:00Z">
+            <w:rPr/>
+          </w:rPrChange>
+        </w:rPr>
+        <w:t xml:space="preserve">BD Climato : </w:t>
+      </w:r>
+      <w:r>
+        <w:rPr>
+          <w:sz w:val="32"/>
+          <w:szCs w:val="32"/>
+          <w:rPrChange w:id="293" w:author="Nicolas CUVILLIER" w:date="2021-02-04T10:48:00Z">
+            <w:rPr/>
+          </w:rPrChange>
+        </w:rPr>
+        <w:t>Filtres et qualité des données</w:t>
+      </w:r>
+    </w:ins>
+  </w:p>
+</w:hdr>
+</file>
+
 <file path=word/numbering.xml><?xml version="1.0" encoding="utf-8"?>
 <w:numbering xmlns:wpc="http://schemas.microsoft.com/office/word/2010/wordprocessingCanvas" xmlns:cx="http://schemas.microsoft.com/office/drawing/2014/chartex" xmlns:cx1="http://schemas.microsoft.com/office/drawing/2015/9/8/chartex" xmlns:cx2="http://schemas.microsoft.com/office/drawing/2015/10/21/chartex" xmlns:cx3="http://schemas.microsoft.com/office/drawing/2016/5/9/chartex" xmlns:cx4="http://schemas.microsoft.com/office/drawing/2016/5/10/chartex" xmlns:cx5="http://schemas.microsoft.com/office/drawing/2016/5/11/chartex" xmlns:cx6="http://schemas.microsoft.com/office/drawing/2016/5/12/chartex" xmlns:cx7="http://schemas.microsoft.com/office/drawing/2016/5/13/chartex" xmlns:cx8="http://schemas.microsoft.com/office/drawing/2016/5/14/chartex" xmlns:mc="http://schemas.openxmlformats.org/markup-compatibility/2006" xmlns:aink="http://schemas.microsoft.com/office/drawing/2016/ink" xmlns:am3d="http://schemas.microsoft.com/office/drawing/2017/model3d" xmlns:o="urn:schemas-microsoft-com:office:office" xmlns:r="http://schemas.openxmlformats.org/officeDocument/2006/relationships" xmlns:m="http://schemas.openxmlformats.org/officeDocument/2006/math" xmlns:v="urn:schemas-microsoft-com:vml" xmlns:wp14="http://schemas.microsoft.com/office/word/2010/wordprocessingDrawing" xmlns:wp="http://schemas.openxmlformats.org/drawingml/2006/wordprocessingDrawing" xmlns:w10="urn:schemas-microsoft-com:office:word" xmlns:w="http://schemas.openxmlformats.org/wordprocessingml/2006/main" xmlns:w14="http://schemas.microsoft.com/office/word/2010/wordml" xmlns:w15="http://schemas.microsoft.com/office/word/2012/wordml" xmlns:w16cex="http://schemas.microsoft.com/office/word/2018/wordml/cex" xmlns:w16cid="http://schemas.microsoft.com/office/word/2016/wordml/cid" xmlns:w16="http://schemas.microsoft.com/office/word/2018/wordml" xmlns:w16se="http://schemas.microsoft.com/office/word/2015/wordml/symex" xmlns:wpg="http://schemas.microsoft.com/office/word/2010/wordprocessingGroup" xmlns:wpi="http://schemas.microsoft.com/office/word/2010/wordprocessingInk" xmlns:wne="http://schemas.microsoft.com/office/word/2006/wordml" xmlns:wps="http://schemas.microsoft.com/office/word/2010/wordprocessingShape" mc:Ignorable="w14 w15 w16se w16cid w16 w16cex wp14">
   <w:abstractNum w:abstractNumId="0" w15:restartNumberingAfterBreak="0">
@@ -5856,6 +7767,119 @@
     </w:lvl>
   </w:abstractNum>
   <w:abstractNum w:abstractNumId="1" w15:restartNumberingAfterBreak="0">
+    <w:nsid w:val="0AAC15B9"/>
+    <w:multiLevelType w:val="hybridMultilevel"/>
+    <w:tmpl w:val="999A35D0"/>
+    <w:lvl w:ilvl="0" w:tplc="08090001">
+      <w:start w:val="1"/>
+      <w:numFmt w:val="bullet"/>
+      <w:lvlText w:val=""/>
+      <w:lvlJc w:val="left"/>
+      <w:pPr>
+        <w:ind w:left="720" w:hanging="360"/>
+      </w:pPr>
+      <w:rPr>
+        <w:rFonts w:ascii="Symbol" w:hAnsi="Symbol" w:hint="default"/>
+      </w:rPr>
+    </w:lvl>
+    <w:lvl w:ilvl="1" w:tplc="08090003" w:tentative="1">
+      <w:start w:val="1"/>
+      <w:numFmt w:val="bullet"/>
+      <w:lvlText w:val="o"/>
+      <w:lvlJc w:val="left"/>
+      <w:pPr>
+        <w:ind w:left="1440" w:hanging="360"/>
+      </w:pPr>
+      <w:rPr>
+        <w:rFonts w:ascii="Courier New" w:hAnsi="Courier New" w:cs="Courier New" w:hint="default"/>
+      </w:rPr>
+    </w:lvl>
+    <w:lvl w:ilvl="2" w:tplc="08090005" w:tentative="1">
+      <w:start w:val="1"/>
+      <w:numFmt w:val="bullet"/>
+      <w:lvlText w:val=""/>
+      <w:lvlJc w:val="left"/>
+      <w:pPr>
+        <w:ind w:left="2160" w:hanging="360"/>
+      </w:pPr>
+      <w:rPr>
+        <w:rFonts w:ascii="Wingdings" w:hAnsi="Wingdings" w:hint="default"/>
+      </w:rPr>
+    </w:lvl>
+    <w:lvl w:ilvl="3" w:tplc="08090001" w:tentative="1">
+      <w:start w:val="1"/>
+      <w:numFmt w:val="bullet"/>
+      <w:lvlText w:val=""/>
+      <w:lvlJc w:val="left"/>
+      <w:pPr>
+        <w:ind w:left="2880" w:hanging="360"/>
+      </w:pPr>
+      <w:rPr>
+        <w:rFonts w:ascii="Symbol" w:hAnsi="Symbol" w:hint="default"/>
+      </w:rPr>
+    </w:lvl>
+    <w:lvl w:ilvl="4" w:tplc="08090003" w:tentative="1">
+      <w:start w:val="1"/>
+      <w:numFmt w:val="bullet"/>
+      <w:lvlText w:val="o"/>
+      <w:lvlJc w:val="left"/>
+      <w:pPr>
+        <w:ind w:left="3600" w:hanging="360"/>
+      </w:pPr>
+      <w:rPr>
+        <w:rFonts w:ascii="Courier New" w:hAnsi="Courier New" w:cs="Courier New" w:hint="default"/>
+      </w:rPr>
+    </w:lvl>
+    <w:lvl w:ilvl="5" w:tplc="08090005" w:tentative="1">
+      <w:start w:val="1"/>
+      <w:numFmt w:val="bullet"/>
+      <w:lvlText w:val=""/>
+      <w:lvlJc w:val="left"/>
+      <w:pPr>
+        <w:ind w:left="4320" w:hanging="360"/>
+      </w:pPr>
+      <w:rPr>
+        <w:rFonts w:ascii="Wingdings" w:hAnsi="Wingdings" w:hint="default"/>
+      </w:rPr>
+    </w:lvl>
+    <w:lvl w:ilvl="6" w:tplc="08090001" w:tentative="1">
+      <w:start w:val="1"/>
+      <w:numFmt w:val="bullet"/>
+      <w:lvlText w:val=""/>
+      <w:lvlJc w:val="left"/>
+      <w:pPr>
+        <w:ind w:left="5040" w:hanging="360"/>
+      </w:pPr>
+      <w:rPr>
+        <w:rFonts w:ascii="Symbol" w:hAnsi="Symbol" w:hint="default"/>
+      </w:rPr>
+    </w:lvl>
+    <w:lvl w:ilvl="7" w:tplc="08090003" w:tentative="1">
+      <w:start w:val="1"/>
+      <w:numFmt w:val="bullet"/>
+      <w:lvlText w:val="o"/>
+      <w:lvlJc w:val="left"/>
+      <w:pPr>
+        <w:ind w:left="5760" w:hanging="360"/>
+      </w:pPr>
+      <w:rPr>
+        <w:rFonts w:ascii="Courier New" w:hAnsi="Courier New" w:cs="Courier New" w:hint="default"/>
+      </w:rPr>
+    </w:lvl>
+    <w:lvl w:ilvl="8" w:tplc="08090005" w:tentative="1">
+      <w:start w:val="1"/>
+      <w:numFmt w:val="bullet"/>
+      <w:lvlText w:val=""/>
+      <w:lvlJc w:val="left"/>
+      <w:pPr>
+        <w:ind w:left="6480" w:hanging="360"/>
+      </w:pPr>
+      <w:rPr>
+        <w:rFonts w:ascii="Wingdings" w:hAnsi="Wingdings" w:hint="default"/>
+      </w:rPr>
+    </w:lvl>
+  </w:abstractNum>
+  <w:abstractNum w:abstractNumId="2" w15:restartNumberingAfterBreak="0">
     <w:nsid w:val="11772A74"/>
     <w:multiLevelType w:val="hybridMultilevel"/>
     <w:tmpl w:val="A3C663E0"/>
@@ -5944,7 +7968,7 @@
       </w:pPr>
     </w:lvl>
   </w:abstractNum>
-  <w:abstractNum w:abstractNumId="2" w15:restartNumberingAfterBreak="0">
+  <w:abstractNum w:abstractNumId="3" w15:restartNumberingAfterBreak="0">
     <w:nsid w:val="11AE7B6D"/>
     <w:multiLevelType w:val="hybridMultilevel"/>
     <w:tmpl w:val="B6929884"/>
@@ -6033,7 +8057,7 @@
       </w:pPr>
     </w:lvl>
   </w:abstractNum>
-  <w:abstractNum w:abstractNumId="3" w15:restartNumberingAfterBreak="0">
+  <w:abstractNum w:abstractNumId="4" w15:restartNumberingAfterBreak="0">
     <w:nsid w:val="1D783433"/>
     <w:multiLevelType w:val="hybridMultilevel"/>
     <w:tmpl w:val="036EFC7C"/>
@@ -6146,7 +8170,7 @@
       </w:rPr>
     </w:lvl>
   </w:abstractNum>
-  <w:abstractNum w:abstractNumId="4" w15:restartNumberingAfterBreak="0">
+  <w:abstractNum w:abstractNumId="5" w15:restartNumberingAfterBreak="0">
     <w:nsid w:val="3CBD5BC3"/>
     <w:multiLevelType w:val="hybridMultilevel"/>
     <w:tmpl w:val="205CC8E0"/>
@@ -6235,7 +8259,7 @@
       </w:pPr>
     </w:lvl>
   </w:abstractNum>
-  <w:abstractNum w:abstractNumId="5" w15:restartNumberingAfterBreak="0">
+  <w:abstractNum w:abstractNumId="6" w15:restartNumberingAfterBreak="0">
     <w:nsid w:val="489E1064"/>
     <w:multiLevelType w:val="hybridMultilevel"/>
     <w:tmpl w:val="AFECA21E"/>
@@ -6347,7 +8371,7 @@
       </w:rPr>
     </w:lvl>
   </w:abstractNum>
-  <w:abstractNum w:abstractNumId="6" w15:restartNumberingAfterBreak="0">
+  <w:abstractNum w:abstractNumId="7" w15:restartNumberingAfterBreak="0">
     <w:nsid w:val="494F2A4C"/>
     <w:multiLevelType w:val="hybridMultilevel"/>
     <w:tmpl w:val="6344A9E2"/>
@@ -6436,7 +8460,232 @@
       </w:pPr>
     </w:lvl>
   </w:abstractNum>
-  <w:abstractNum w:abstractNumId="7" w15:restartNumberingAfterBreak="0">
+  <w:abstractNum w:abstractNumId="8" w15:restartNumberingAfterBreak="0">
+    <w:nsid w:val="4BC761FD"/>
+    <w:multiLevelType w:val="hybridMultilevel"/>
+    <w:tmpl w:val="FE42EA04"/>
+    <w:lvl w:ilvl="0" w:tplc="670EFB52">
+      <w:numFmt w:val="bullet"/>
+      <w:lvlText w:val=""/>
+      <w:lvlJc w:val="left"/>
+      <w:pPr>
+        <w:ind w:left="720" w:hanging="360"/>
+      </w:pPr>
+      <w:rPr>
+        <w:rFonts w:ascii="Wingdings" w:eastAsiaTheme="minorHAnsi" w:hAnsi="Wingdings" w:cstheme="minorBidi" w:hint="default"/>
+      </w:rPr>
+    </w:lvl>
+    <w:lvl w:ilvl="1" w:tplc="08090003" w:tentative="1">
+      <w:start w:val="1"/>
+      <w:numFmt w:val="bullet"/>
+      <w:lvlText w:val="o"/>
+      <w:lvlJc w:val="left"/>
+      <w:pPr>
+        <w:ind w:left="1440" w:hanging="360"/>
+      </w:pPr>
+      <w:rPr>
+        <w:rFonts w:ascii="Courier New" w:hAnsi="Courier New" w:cs="Courier New" w:hint="default"/>
+      </w:rPr>
+    </w:lvl>
+    <w:lvl w:ilvl="2" w:tplc="08090005" w:tentative="1">
+      <w:start w:val="1"/>
+      <w:numFmt w:val="bullet"/>
+      <w:lvlText w:val=""/>
+      <w:lvlJc w:val="left"/>
+      <w:pPr>
+        <w:ind w:left="2160" w:hanging="360"/>
+      </w:pPr>
+      <w:rPr>
+        <w:rFonts w:ascii="Wingdings" w:hAnsi="Wingdings" w:hint="default"/>
+      </w:rPr>
+    </w:lvl>
+    <w:lvl w:ilvl="3" w:tplc="08090001" w:tentative="1">
+      <w:start w:val="1"/>
+      <w:numFmt w:val="bullet"/>
+      <w:lvlText w:val=""/>
+      <w:lvlJc w:val="left"/>
+      <w:pPr>
+        <w:ind w:left="2880" w:hanging="360"/>
+      </w:pPr>
+      <w:rPr>
+        <w:rFonts w:ascii="Symbol" w:hAnsi="Symbol" w:hint="default"/>
+      </w:rPr>
+    </w:lvl>
+    <w:lvl w:ilvl="4" w:tplc="08090003" w:tentative="1">
+      <w:start w:val="1"/>
+      <w:numFmt w:val="bullet"/>
+      <w:lvlText w:val="o"/>
+      <w:lvlJc w:val="left"/>
+      <w:pPr>
+        <w:ind w:left="3600" w:hanging="360"/>
+      </w:pPr>
+      <w:rPr>
+        <w:rFonts w:ascii="Courier New" w:hAnsi="Courier New" w:cs="Courier New" w:hint="default"/>
+      </w:rPr>
+    </w:lvl>
+    <w:lvl w:ilvl="5" w:tplc="08090005" w:tentative="1">
+      <w:start w:val="1"/>
+      <w:numFmt w:val="bullet"/>
+      <w:lvlText w:val=""/>
+      <w:lvlJc w:val="left"/>
+      <w:pPr>
+        <w:ind w:left="4320" w:hanging="360"/>
+      </w:pPr>
+      <w:rPr>
+        <w:rFonts w:ascii="Wingdings" w:hAnsi="Wingdings" w:hint="default"/>
+      </w:rPr>
+    </w:lvl>
+    <w:lvl w:ilvl="6" w:tplc="08090001" w:tentative="1">
+      <w:start w:val="1"/>
+      <w:numFmt w:val="bullet"/>
+      <w:lvlText w:val=""/>
+      <w:lvlJc w:val="left"/>
+      <w:pPr>
+        <w:ind w:left="5040" w:hanging="360"/>
+      </w:pPr>
+      <w:rPr>
+        <w:rFonts w:ascii="Symbol" w:hAnsi="Symbol" w:hint="default"/>
+      </w:rPr>
+    </w:lvl>
+    <w:lvl w:ilvl="7" w:tplc="08090003" w:tentative="1">
+      <w:start w:val="1"/>
+      <w:numFmt w:val="bullet"/>
+      <w:lvlText w:val="o"/>
+      <w:lvlJc w:val="left"/>
+      <w:pPr>
+        <w:ind w:left="5760" w:hanging="360"/>
+      </w:pPr>
+      <w:rPr>
+        <w:rFonts w:ascii="Courier New" w:hAnsi="Courier New" w:cs="Courier New" w:hint="default"/>
+      </w:rPr>
+    </w:lvl>
+    <w:lvl w:ilvl="8" w:tplc="08090005" w:tentative="1">
+      <w:start w:val="1"/>
+      <w:numFmt w:val="bullet"/>
+      <w:lvlText w:val=""/>
+      <w:lvlJc w:val="left"/>
+      <w:pPr>
+        <w:ind w:left="6480" w:hanging="360"/>
+      </w:pPr>
+      <w:rPr>
+        <w:rFonts w:ascii="Wingdings" w:hAnsi="Wingdings" w:hint="default"/>
+      </w:rPr>
+    </w:lvl>
+  </w:abstractNum>
+  <w:abstractNum w:abstractNumId="9" w15:restartNumberingAfterBreak="0">
+    <w:nsid w:val="4BDB608C"/>
+    <w:multiLevelType w:val="hybridMultilevel"/>
+    <w:tmpl w:val="5EF2E008"/>
+    <w:lvl w:ilvl="0" w:tplc="08090001">
+      <w:start w:val="1"/>
+      <w:numFmt w:val="bullet"/>
+      <w:lvlText w:val=""/>
+      <w:lvlJc w:val="left"/>
+      <w:pPr>
+        <w:ind w:left="720" w:hanging="360"/>
+      </w:pPr>
+      <w:rPr>
+        <w:rFonts w:ascii="Symbol" w:hAnsi="Symbol" w:hint="default"/>
+      </w:rPr>
+    </w:lvl>
+    <w:lvl w:ilvl="1" w:tplc="08090003" w:tentative="1">
+      <w:start w:val="1"/>
+      <w:numFmt w:val="bullet"/>
+      <w:lvlText w:val="o"/>
+      <w:lvlJc w:val="left"/>
+      <w:pPr>
+        <w:ind w:left="1440" w:hanging="360"/>
+      </w:pPr>
+      <w:rPr>
+        <w:rFonts w:ascii="Courier New" w:hAnsi="Courier New" w:cs="Courier New" w:hint="default"/>
+      </w:rPr>
+    </w:lvl>
+    <w:lvl w:ilvl="2" w:tplc="08090005" w:tentative="1">
+      <w:start w:val="1"/>
+      <w:numFmt w:val="bullet"/>
+      <w:lvlText w:val=""/>
+      <w:lvlJc w:val="left"/>
+      <w:pPr>
+        <w:ind w:left="2160" w:hanging="360"/>
+      </w:pPr>
+      <w:rPr>
+        <w:rFonts w:ascii="Wingdings" w:hAnsi="Wingdings" w:hint="default"/>
+      </w:rPr>
+    </w:lvl>
+    <w:lvl w:ilvl="3" w:tplc="08090001" w:tentative="1">
+      <w:start w:val="1"/>
+      <w:numFmt w:val="bullet"/>
+      <w:lvlText w:val=""/>
+      <w:lvlJc w:val="left"/>
+      <w:pPr>
+        <w:ind w:left="2880" w:hanging="360"/>
+      </w:pPr>
+      <w:rPr>
+        <w:rFonts w:ascii="Symbol" w:hAnsi="Symbol" w:hint="default"/>
+      </w:rPr>
+    </w:lvl>
+    <w:lvl w:ilvl="4" w:tplc="08090003" w:tentative="1">
+      <w:start w:val="1"/>
+      <w:numFmt w:val="bullet"/>
+      <w:lvlText w:val="o"/>
+      <w:lvlJc w:val="left"/>
+      <w:pPr>
+        <w:ind w:left="3600" w:hanging="360"/>
+      </w:pPr>
+      <w:rPr>
+        <w:rFonts w:ascii="Courier New" w:hAnsi="Courier New" w:cs="Courier New" w:hint="default"/>
+      </w:rPr>
+    </w:lvl>
+    <w:lvl w:ilvl="5" w:tplc="08090005" w:tentative="1">
+      <w:start w:val="1"/>
+      <w:numFmt w:val="bullet"/>
+      <w:lvlText w:val=""/>
+      <w:lvlJc w:val="left"/>
+      <w:pPr>
+        <w:ind w:left="4320" w:hanging="360"/>
+      </w:pPr>
+      <w:rPr>
+        <w:rFonts w:ascii="Wingdings" w:hAnsi="Wingdings" w:hint="default"/>
+      </w:rPr>
+    </w:lvl>
+    <w:lvl w:ilvl="6" w:tplc="08090001" w:tentative="1">
+      <w:start w:val="1"/>
+      <w:numFmt w:val="bullet"/>
+      <w:lvlText w:val=""/>
+      <w:lvlJc w:val="left"/>
+      <w:pPr>
+        <w:ind w:left="5040" w:hanging="360"/>
+      </w:pPr>
+      <w:rPr>
+        <w:rFonts w:ascii="Symbol" w:hAnsi="Symbol" w:hint="default"/>
+      </w:rPr>
+    </w:lvl>
+    <w:lvl w:ilvl="7" w:tplc="08090003" w:tentative="1">
+      <w:start w:val="1"/>
+      <w:numFmt w:val="bullet"/>
+      <w:lvlText w:val="o"/>
+      <w:lvlJc w:val="left"/>
+      <w:pPr>
+        <w:ind w:left="5760" w:hanging="360"/>
+      </w:pPr>
+      <w:rPr>
+        <w:rFonts w:ascii="Courier New" w:hAnsi="Courier New" w:cs="Courier New" w:hint="default"/>
+      </w:rPr>
+    </w:lvl>
+    <w:lvl w:ilvl="8" w:tplc="08090005" w:tentative="1">
+      <w:start w:val="1"/>
+      <w:numFmt w:val="bullet"/>
+      <w:lvlText w:val=""/>
+      <w:lvlJc w:val="left"/>
+      <w:pPr>
+        <w:ind w:left="6480" w:hanging="360"/>
+      </w:pPr>
+      <w:rPr>
+        <w:rFonts w:ascii="Wingdings" w:hAnsi="Wingdings" w:hint="default"/>
+      </w:rPr>
+    </w:lvl>
+  </w:abstractNum>
+  <w:abstractNum w:abstractNumId="10" w15:restartNumberingAfterBreak="0">
     <w:nsid w:val="54BA35B7"/>
     <w:multiLevelType w:val="hybridMultilevel"/>
     <w:tmpl w:val="A942C8B6"/>
@@ -6549,7 +8798,7 @@
       </w:rPr>
     </w:lvl>
   </w:abstractNum>
-  <w:abstractNum w:abstractNumId="8" w15:restartNumberingAfterBreak="0">
+  <w:abstractNum w:abstractNumId="11" w15:restartNumberingAfterBreak="0">
     <w:nsid w:val="598F070A"/>
     <w:multiLevelType w:val="hybridMultilevel"/>
     <w:tmpl w:val="86D87504"/>
@@ -6638,13 +8887,14 @@
       </w:pPr>
     </w:lvl>
   </w:abstractNum>
-  <w:abstractNum w:abstractNumId="9" w15:restartNumberingAfterBreak="0">
+  <w:abstractNum w:abstractNumId="12" w15:restartNumberingAfterBreak="0">
     <w:nsid w:val="5D537DD2"/>
     <w:multiLevelType w:val="hybridMultilevel"/>
-    <w:tmpl w:val="CE4E136A"/>
-    <w:lvl w:ilvl="0" w:tplc="040C0011">
+    <w:tmpl w:val="3B9C331A"/>
+    <w:lvl w:ilvl="0" w:tplc="F016435E">
       <w:start w:val="1"/>
       <w:numFmt w:val="decimal"/>
+      <w:pStyle w:val="Heading2"/>
       <w:lvlText w:val="%1)"/>
       <w:lvlJc w:val="left"/>
       <w:pPr>
@@ -6727,7 +8977,7 @@
       </w:pPr>
     </w:lvl>
   </w:abstractNum>
-  <w:abstractNum w:abstractNumId="10" w15:restartNumberingAfterBreak="0">
+  <w:abstractNum w:abstractNumId="13" w15:restartNumberingAfterBreak="0">
     <w:nsid w:val="644E63BF"/>
     <w:multiLevelType w:val="hybridMultilevel"/>
     <w:tmpl w:val="F8624ADA"/>
@@ -6840,7 +9090,7 @@
       </w:rPr>
     </w:lvl>
   </w:abstractNum>
-  <w:abstractNum w:abstractNumId="11" w15:restartNumberingAfterBreak="0">
+  <w:abstractNum w:abstractNumId="14" w15:restartNumberingAfterBreak="0">
     <w:nsid w:val="6535621C"/>
     <w:multiLevelType w:val="hybridMultilevel"/>
     <w:tmpl w:val="6344A9E2"/>
@@ -6929,7 +9179,7 @@
       </w:pPr>
     </w:lvl>
   </w:abstractNum>
-  <w:abstractNum w:abstractNumId="12" w15:restartNumberingAfterBreak="0">
+  <w:abstractNum w:abstractNumId="15" w15:restartNumberingAfterBreak="0">
     <w:nsid w:val="68AF5A52"/>
     <w:multiLevelType w:val="hybridMultilevel"/>
     <w:tmpl w:val="830CECF0"/>
@@ -7018,7 +9268,7 @@
       </w:pPr>
     </w:lvl>
   </w:abstractNum>
-  <w:abstractNum w:abstractNumId="13" w15:restartNumberingAfterBreak="0">
+  <w:abstractNum w:abstractNumId="16" w15:restartNumberingAfterBreak="0">
     <w:nsid w:val="76FF698A"/>
     <w:multiLevelType w:val="hybridMultilevel"/>
     <w:tmpl w:val="422CE2B4"/>
@@ -7107,7 +9357,7 @@
       </w:pPr>
     </w:lvl>
   </w:abstractNum>
-  <w:abstractNum w:abstractNumId="14" w15:restartNumberingAfterBreak="0">
+  <w:abstractNum w:abstractNumId="17" w15:restartNumberingAfterBreak="0">
     <w:nsid w:val="77B65FF2"/>
     <w:multiLevelType w:val="hybridMultilevel"/>
     <w:tmpl w:val="6344A9E2"/>
@@ -7196,7 +9446,7 @@
       </w:pPr>
     </w:lvl>
   </w:abstractNum>
-  <w:abstractNum w:abstractNumId="15" w15:restartNumberingAfterBreak="0">
+  <w:abstractNum w:abstractNumId="18" w15:restartNumberingAfterBreak="0">
     <w:nsid w:val="7AF84552"/>
     <w:multiLevelType w:val="hybridMultilevel"/>
     <w:tmpl w:val="59244C54"/>
@@ -7286,54 +9536,71 @@
     </w:lvl>
   </w:abstractNum>
   <w:num w:numId="1">
+    <w:abstractNumId w:val="16"/>
+  </w:num>
+  <w:num w:numId="2">
+    <w:abstractNumId w:val="12"/>
+  </w:num>
+  <w:num w:numId="3">
     <w:abstractNumId w:val="13"/>
   </w:num>
-  <w:num w:numId="2">
-    <w:abstractNumId w:val="9"/>
+  <w:num w:numId="4">
+    <w:abstractNumId w:val="14"/>
   </w:num>
-  <w:num w:numId="3">
+  <w:num w:numId="5">
     <w:abstractNumId w:val="10"/>
   </w:num>
-  <w:num w:numId="4">
+  <w:num w:numId="6">
+    <w:abstractNumId w:val="4"/>
+  </w:num>
+  <w:num w:numId="7">
     <w:abstractNumId w:val="11"/>
   </w:num>
-  <w:num w:numId="5">
+  <w:num w:numId="8">
+    <w:abstractNumId w:val="3"/>
+  </w:num>
+  <w:num w:numId="9">
+    <w:abstractNumId w:val="6"/>
+  </w:num>
+  <w:num w:numId="10">
     <w:abstractNumId w:val="7"/>
   </w:num>
-  <w:num w:numId="6">
-    <w:abstractNumId w:val="3"/>
-  </w:num>
-  <w:num w:numId="7">
-    <w:abstractNumId w:val="8"/>
-  </w:num>
-  <w:num w:numId="8">
-    <w:abstractNumId w:val="2"/>
-  </w:num>
-  <w:num w:numId="9">
-    <w:abstractNumId w:val="5"/>
-  </w:num>
-  <w:num w:numId="10">
-    <w:abstractNumId w:val="6"/>
-  </w:num>
   <w:num w:numId="11">
-    <w:abstractNumId w:val="12"/>
+    <w:abstractNumId w:val="15"/>
   </w:num>
   <w:num w:numId="12">
-    <w:abstractNumId w:val="15"/>
+    <w:abstractNumId w:val="18"/>
   </w:num>
   <w:num w:numId="13">
     <w:abstractNumId w:val="0"/>
   </w:num>
   <w:num w:numId="14">
-    <w:abstractNumId w:val="14"/>
+    <w:abstractNumId w:val="17"/>
   </w:num>
   <w:num w:numId="15">
-    <w:abstractNumId w:val="4"/>
+    <w:abstractNumId w:val="5"/>
   </w:num>
   <w:num w:numId="16">
+    <w:abstractNumId w:val="2"/>
+  </w:num>
+  <w:num w:numId="17">
+    <w:abstractNumId w:val="9"/>
+  </w:num>
+  <w:num w:numId="18">
     <w:abstractNumId w:val="1"/>
   </w:num>
+  <w:num w:numId="19">
+    <w:abstractNumId w:val="8"/>
+  </w:num>
 </w:numbering>
+</file>
+
+<file path=word/people.xml><?xml version="1.0" encoding="utf-8"?>
+<w15:people xmlns:wpc="http://schemas.microsoft.com/office/word/2010/wordprocessingCanvas" xmlns:cx="http://schemas.microsoft.com/office/drawing/2014/chartex" xmlns:cx1="http://schemas.microsoft.com/office/drawing/2015/9/8/chartex" xmlns:cx2="http://schemas.microsoft.com/office/drawing/2015/10/21/chartex" xmlns:cx3="http://schemas.microsoft.com/office/drawing/2016/5/9/chartex" xmlns:cx4="http://schemas.microsoft.com/office/drawing/2016/5/10/chartex" xmlns:cx5="http://schemas.microsoft.com/office/drawing/2016/5/11/chartex" xmlns:cx6="http://schemas.microsoft.com/office/drawing/2016/5/12/chartex" xmlns:cx7="http://schemas.microsoft.com/office/drawing/2016/5/13/chartex" xmlns:cx8="http://schemas.microsoft.com/office/drawing/2016/5/14/chartex" xmlns:mc="http://schemas.openxmlformats.org/markup-compatibility/2006" xmlns:aink="http://schemas.microsoft.com/office/drawing/2016/ink" xmlns:am3d="http://schemas.microsoft.com/office/drawing/2017/model3d" xmlns:o="urn:schemas-microsoft-com:office:office" xmlns:r="http://schemas.openxmlformats.org/officeDocument/2006/relationships" xmlns:m="http://schemas.openxmlformats.org/officeDocument/2006/math" xmlns:v="urn:schemas-microsoft-com:vml" xmlns:wp14="http://schemas.microsoft.com/office/word/2010/wordprocessingDrawing" xmlns:wp="http://schemas.openxmlformats.org/drawingml/2006/wordprocessingDrawing" xmlns:w10="urn:schemas-microsoft-com:office:word" xmlns:w="http://schemas.openxmlformats.org/wordprocessingml/2006/main" xmlns:w14="http://schemas.microsoft.com/office/word/2010/wordml" xmlns:w15="http://schemas.microsoft.com/office/word/2012/wordml" xmlns:w16cex="http://schemas.microsoft.com/office/word/2018/wordml/cex" xmlns:w16cid="http://schemas.microsoft.com/office/word/2016/wordml/cid" xmlns:w16="http://schemas.microsoft.com/office/word/2018/wordml" xmlns:w16se="http://schemas.microsoft.com/office/word/2015/wordml/symex" xmlns:wpg="http://schemas.microsoft.com/office/word/2010/wordprocessingGroup" xmlns:wpi="http://schemas.microsoft.com/office/word/2010/wordprocessingInk" xmlns:wne="http://schemas.microsoft.com/office/word/2006/wordml" xmlns:wps="http://schemas.microsoft.com/office/word/2010/wordprocessingShape" mc:Ignorable="w14 w15 w16se w16cid w16 w16cex wp14">
+  <w15:person w15:author="Nicolas CUVILLIER">
+    <w15:presenceInfo w15:providerId="Windows Live" w15:userId="09c12f5ff6947350"/>
+  </w15:person>
+</w15:people>
 </file>
 
 <file path=word/styles.xml><?xml version="1.0" encoding="utf-8"?>
@@ -7731,11 +9998,11 @@
     <w:name w:val="Normal"/>
     <w:qFormat/>
   </w:style>
-  <w:style w:type="paragraph" w:styleId="Titre1">
+  <w:style w:type="paragraph" w:styleId="Heading1">
     <w:name w:val="heading 1"/>
     <w:basedOn w:val="Normal"/>
     <w:next w:val="Normal"/>
-    <w:link w:val="Titre1Car"/>
+    <w:link w:val="Heading1Char"/>
     <w:uiPriority w:val="9"/>
     <w:qFormat/>
     <w:rsid w:val="007643A1"/>
@@ -7752,18 +10019,21 @@
       <w:szCs w:val="32"/>
     </w:rPr>
   </w:style>
-  <w:style w:type="paragraph" w:styleId="Titre2">
+  <w:style w:type="paragraph" w:styleId="Heading2">
     <w:name w:val="heading 2"/>
     <w:basedOn w:val="Normal"/>
     <w:next w:val="Normal"/>
-    <w:link w:val="Titre2Car"/>
+    <w:link w:val="Heading2Char"/>
     <w:uiPriority w:val="9"/>
     <w:unhideWhenUsed/>
     <w:qFormat/>
-    <w:rsid w:val="00246BA3"/>
+    <w:rsid w:val="00550E64"/>
     <w:pPr>
       <w:keepNext/>
       <w:keepLines/>
+      <w:numPr>
+        <w:numId w:val="2"/>
+      </w:numPr>
       <w:spacing w:before="40"/>
       <w:outlineLvl w:val="1"/>
     </w:pPr>
@@ -7774,11 +10044,11 @@
       <w:szCs w:val="26"/>
     </w:rPr>
   </w:style>
-  <w:style w:type="paragraph" w:styleId="Titre3">
+  <w:style w:type="paragraph" w:styleId="Heading3">
     <w:name w:val="heading 3"/>
     <w:basedOn w:val="Normal"/>
     <w:next w:val="Normal"/>
-    <w:link w:val="Titre3Car"/>
+    <w:link w:val="Heading3Char"/>
     <w:uiPriority w:val="9"/>
     <w:unhideWhenUsed/>
     <w:qFormat/>
@@ -7794,13 +10064,13 @@
       <w:color w:val="1F3763" w:themeColor="accent1" w:themeShade="7F"/>
     </w:rPr>
   </w:style>
-  <w:style w:type="character" w:default="1" w:styleId="Policepardfaut">
+  <w:style w:type="character" w:default="1" w:styleId="DefaultParagraphFont">
     <w:name w:val="Default Paragraph Font"/>
     <w:uiPriority w:val="1"/>
     <w:semiHidden/>
     <w:unhideWhenUsed/>
   </w:style>
-  <w:style w:type="table" w:default="1" w:styleId="TableauNormal">
+  <w:style w:type="table" w:default="1" w:styleId="TableNormal">
     <w:name w:val="Normal Table"/>
     <w:uiPriority w:val="99"/>
     <w:semiHidden/>
@@ -7815,13 +10085,13 @@
       </w:tblCellMar>
     </w:tblPr>
   </w:style>
-  <w:style w:type="numbering" w:default="1" w:styleId="Aucuneliste">
+  <w:style w:type="numbering" w:default="1" w:styleId="NoList">
     <w:name w:val="No List"/>
     <w:uiPriority w:val="99"/>
     <w:semiHidden/>
     <w:unhideWhenUsed/>
   </w:style>
-  <w:style w:type="paragraph" w:styleId="Paragraphedeliste">
+  <w:style w:type="paragraph" w:styleId="ListParagraph">
     <w:name w:val="List Paragraph"/>
     <w:basedOn w:val="Normal"/>
     <w:uiPriority w:val="34"/>
@@ -7832,12 +10102,12 @@
       <w:contextualSpacing/>
     </w:pPr>
   </w:style>
-  <w:style w:type="character" w:customStyle="1" w:styleId="Titre2Car">
-    <w:name w:val="Titre 2 Car"/>
-    <w:basedOn w:val="Policepardfaut"/>
-    <w:link w:val="Titre2"/>
+  <w:style w:type="character" w:customStyle="1" w:styleId="Heading2Char">
+    <w:name w:val="Heading 2 Char"/>
+    <w:basedOn w:val="DefaultParagraphFont"/>
+    <w:link w:val="Heading2"/>
     <w:uiPriority w:val="9"/>
-    <w:rsid w:val="00246BA3"/>
+    <w:rsid w:val="00550E64"/>
     <w:rPr>
       <w:rFonts w:asciiTheme="majorHAnsi" w:eastAsiaTheme="majorEastAsia" w:hAnsiTheme="majorHAnsi" w:cstheme="majorBidi"/>
       <w:color w:val="2F5496" w:themeColor="accent1" w:themeShade="BF"/>
@@ -7845,9 +10115,9 @@
       <w:szCs w:val="26"/>
     </w:rPr>
   </w:style>
-  <w:style w:type="table" w:styleId="Grilledutableau">
+  <w:style w:type="table" w:styleId="TableGrid">
     <w:name w:val="Table Grid"/>
-    <w:basedOn w:val="TableauNormal"/>
+    <w:basedOn w:val="TableNormal"/>
     <w:uiPriority w:val="39"/>
     <w:rsid w:val="00246BA3"/>
     <w:tblPr>
@@ -7861,10 +10131,10 @@
       </w:tblBorders>
     </w:tblPr>
   </w:style>
-  <w:style w:type="character" w:customStyle="1" w:styleId="Titre3Car">
-    <w:name w:val="Titre 3 Car"/>
-    <w:basedOn w:val="Policepardfaut"/>
-    <w:link w:val="Titre3"/>
+  <w:style w:type="character" w:customStyle="1" w:styleId="Heading3Char">
+    <w:name w:val="Heading 3 Char"/>
+    <w:basedOn w:val="DefaultParagraphFont"/>
+    <w:link w:val="Heading3"/>
     <w:uiPriority w:val="9"/>
     <w:rsid w:val="008A1AC7"/>
     <w:rPr>
@@ -7872,10 +10142,10 @@
       <w:color w:val="1F3763" w:themeColor="accent1" w:themeShade="7F"/>
     </w:rPr>
   </w:style>
-  <w:style w:type="character" w:customStyle="1" w:styleId="Titre1Car">
-    <w:name w:val="Titre 1 Car"/>
-    <w:basedOn w:val="Policepardfaut"/>
-    <w:link w:val="Titre1"/>
+  <w:style w:type="character" w:customStyle="1" w:styleId="Heading1Char">
+    <w:name w:val="Heading 1 Char"/>
+    <w:basedOn w:val="DefaultParagraphFont"/>
+    <w:link w:val="Heading1"/>
     <w:uiPriority w:val="9"/>
     <w:rsid w:val="007643A1"/>
     <w:rPr>
@@ -7884,6 +10154,48 @@
       <w:sz w:val="32"/>
       <w:szCs w:val="32"/>
     </w:rPr>
+  </w:style>
+  <w:style w:type="paragraph" w:styleId="Header">
+    <w:name w:val="header"/>
+    <w:basedOn w:val="Normal"/>
+    <w:link w:val="HeaderChar"/>
+    <w:uiPriority w:val="99"/>
+    <w:unhideWhenUsed/>
+    <w:rsid w:val="00550E64"/>
+    <w:pPr>
+      <w:tabs>
+        <w:tab w:val="center" w:pos="4513"/>
+        <w:tab w:val="right" w:pos="9026"/>
+      </w:tabs>
+    </w:pPr>
+  </w:style>
+  <w:style w:type="character" w:customStyle="1" w:styleId="HeaderChar">
+    <w:name w:val="Header Char"/>
+    <w:basedOn w:val="DefaultParagraphFont"/>
+    <w:link w:val="Header"/>
+    <w:uiPriority w:val="99"/>
+    <w:rsid w:val="00550E64"/>
+  </w:style>
+  <w:style w:type="paragraph" w:styleId="Footer">
+    <w:name w:val="footer"/>
+    <w:basedOn w:val="Normal"/>
+    <w:link w:val="FooterChar"/>
+    <w:uiPriority w:val="99"/>
+    <w:unhideWhenUsed/>
+    <w:rsid w:val="00550E64"/>
+    <w:pPr>
+      <w:tabs>
+        <w:tab w:val="center" w:pos="4513"/>
+        <w:tab w:val="right" w:pos="9026"/>
+      </w:tabs>
+    </w:pPr>
+  </w:style>
+  <w:style w:type="character" w:customStyle="1" w:styleId="FooterChar">
+    <w:name w:val="Footer Char"/>
+    <w:basedOn w:val="DefaultParagraphFont"/>
+    <w:link w:val="Footer"/>
+    <w:uiPriority w:val="99"/>
+    <w:rsid w:val="00550E64"/>
   </w:style>
 </w:styles>
 </file>

</xml_diff>